<commit_message>
Finalização da Especificação do Caso de Uso - Inserir Cadastro de Aluno.
</commit_message>
<xml_diff>
--- a/documentacao/PlanodeProjeto/Especificacao de Caso de Uso - Inserir Cadastro de Aluno.docx
+++ b/documentacao/PlanodeProjeto/Especificacao de Caso de Uso - Inserir Cadastro de Aluno.docx
@@ -160,7 +160,7 @@
     </w:p>
     <w:p>
       <w:pPr>
-        <w:pStyle w:val="Heading1"/>
+        <w:pStyle w:val="Ttulo1"/>
         <w:jc w:val="center"/>
         <w:rPr>
           <w:color w:val="auto"/>
@@ -214,7 +214,7 @@
     </w:p>
     <w:p>
       <w:pPr>
-        <w:pStyle w:val="ListParagraph"/>
+        <w:pStyle w:val="PargrafodaLista"/>
         <w:numPr>
           <w:ilvl w:val="0"/>
           <w:numId w:val="5"/>
@@ -251,16 +251,7 @@
         <w:jc w:val="both"/>
       </w:pPr>
       <w:r>
-        <w:t xml:space="preserve">O caso de uso </w:t>
-      </w:r>
-      <w:r>
-        <w:t>Manter Cadastro de Aluno</w:t>
-      </w:r>
-      <w:r>
-        <w:t xml:space="preserve"> </w:t>
-      </w:r>
-      <w:r>
-        <w:t xml:space="preserve">abrange a capacidade do sistema – SIGAR – de </w:t>
+        <w:t xml:space="preserve">O caso de uso Manter Cadastro de Aluno abrange a capacidade do sistema – SIGAR – de </w:t>
       </w:r>
       <w:r>
         <w:t>prover a funcionalidade</w:t>
@@ -283,7 +274,7 @@
     </w:p>
     <w:p>
       <w:pPr>
-        <w:pStyle w:val="ListParagraph"/>
+        <w:pStyle w:val="PargrafodaLista"/>
         <w:numPr>
           <w:ilvl w:val="0"/>
           <w:numId w:val="5"/>
@@ -319,30 +310,39 @@
         <w:jc w:val="both"/>
       </w:pPr>
       <w:r>
-        <w:t>As informações dos alunos serão mantidas no sistema pela seret</w:t>
+        <w:t xml:space="preserve">As informações dos alunos serão </w:t>
+      </w:r>
+      <w:r>
+        <w:t>inseridas</w:t>
+      </w:r>
+      <w:r>
+        <w:t xml:space="preserve"> no sistema pela se</w:t>
+      </w:r>
+      <w:r>
+        <w:t>c</w:t>
+      </w:r>
+      <w:r>
+        <w:t>ret</w:t>
       </w:r>
       <w:r>
         <w:t>ária</w:t>
       </w:r>
       <w:r>
-        <w:t>.</w:t>
-      </w:r>
-      <w:r>
-        <w:t xml:space="preserve"> </w:t>
-      </w:r>
-    </w:p>
-    <w:p>
-      <w:pPr>
-        <w:rPr>
-          <w:b/>
-          <w:sz w:val="24"/>
-          <w:szCs w:val="24"/>
-        </w:rPr>
-      </w:pPr>
-    </w:p>
-    <w:p>
-      <w:pPr>
-        <w:pStyle w:val="ListParagraph"/>
+        <w:t xml:space="preserve">. </w:t>
+      </w:r>
+    </w:p>
+    <w:p>
+      <w:pPr>
+        <w:rPr>
+          <w:b/>
+          <w:sz w:val="24"/>
+          <w:szCs w:val="24"/>
+        </w:rPr>
+      </w:pPr>
+    </w:p>
+    <w:p>
+      <w:pPr>
+        <w:pStyle w:val="PargrafodaLista"/>
         <w:numPr>
           <w:ilvl w:val="0"/>
           <w:numId w:val="5"/>
@@ -373,7 +373,7 @@
     </w:p>
     <w:p>
       <w:pPr>
-        <w:pStyle w:val="ListParagraph"/>
+        <w:pStyle w:val="PargrafodaLista"/>
         <w:numPr>
           <w:ilvl w:val="1"/>
           <w:numId w:val="5"/>
@@ -404,6 +404,7 @@
     </w:p>
     <w:p>
       <w:pPr>
+        <w:ind w:firstLine="708"/>
         <w:rPr>
           <w:i/>
           <w:sz w:val="24"/>
@@ -430,11 +431,13 @@
     </w:p>
     <w:p>
       <w:pPr>
-        <w:pStyle w:val="ListParagraph"/>
+        <w:pStyle w:val="PargrafodaLista"/>
         <w:numPr>
           <w:ilvl w:val="0"/>
           <w:numId w:val="6"/>
         </w:numPr>
+        <w:spacing w:line="360" w:lineRule="auto"/>
+        <w:ind w:firstLine="0"/>
         <w:rPr>
           <w:szCs w:val="20"/>
         </w:rPr>
@@ -454,54 +457,387 @@
     </w:p>
     <w:p>
       <w:pPr>
-        <w:pStyle w:val="ListParagraph"/>
+        <w:pStyle w:val="PargrafodaLista"/>
         <w:numPr>
           <w:ilvl w:val="0"/>
           <w:numId w:val="6"/>
         </w:numPr>
-        <w:rPr>
-          <w:szCs w:val="20"/>
-        </w:rPr>
-      </w:pPr>
-      <w:r>
-        <w:rPr>
-          <w:szCs w:val="20"/>
-        </w:rPr>
-        <w:t>É disponibilizado um formulário para a inserção das informações do aluno, contendo os campos:</w:t>
-      </w:r>
-    </w:p>
-    <w:p>
-      <w:pPr>
-        <w:pStyle w:val="ListParagraph"/>
-        <w:rPr>
-          <w:szCs w:val="20"/>
-        </w:rPr>
-      </w:pPr>
-    </w:p>
-    <w:p>
-      <w:pPr>
-        <w:pStyle w:val="ListParagraph"/>
+        <w:spacing w:line="360" w:lineRule="auto"/>
+        <w:ind w:firstLine="0"/>
+        <w:jc w:val="both"/>
+        <w:rPr>
+          <w:szCs w:val="20"/>
+        </w:rPr>
+      </w:pPr>
+      <w:r>
+        <w:rPr>
+          <w:szCs w:val="20"/>
+        </w:rPr>
+        <w:t>É</w:t>
+      </w:r>
+      <w:r>
+        <w:rPr>
+          <w:szCs w:val="20"/>
+        </w:rPr>
+        <w:t xml:space="preserve"> disponibilizado um formulário para a inserção das informações do aluno, contendo os campos</w:t>
+      </w:r>
+      <w:r>
+        <w:rPr>
+          <w:szCs w:val="20"/>
+        </w:rPr>
+        <w:t xml:space="preserve"> de informações do aluno</w:t>
+      </w:r>
+      <w:r>
+        <w:rPr>
+          <w:szCs w:val="20"/>
+        </w:rPr>
+        <w:t>:</w:t>
+      </w:r>
+      <w:r>
+        <w:rPr>
+          <w:szCs w:val="20"/>
+        </w:rPr>
+        <w:t xml:space="preserve"> nome, sexo, data de nascimento, </w:t>
+      </w:r>
+      <w:proofErr w:type="spellStart"/>
+      <w:r>
+        <w:rPr>
+          <w:szCs w:val="20"/>
+        </w:rPr>
+        <w:t>email</w:t>
+      </w:r>
+      <w:proofErr w:type="spellEnd"/>
+      <w:r>
+        <w:rPr>
+          <w:szCs w:val="20"/>
+        </w:rPr>
+        <w:t>, telefone residencial, telefone celular, ano escolar, escola, logradouro</w:t>
+      </w:r>
+      <w:r>
+        <w:rPr>
+          <w:szCs w:val="20"/>
+        </w:rPr>
+        <w:t>,</w:t>
+      </w:r>
+      <w:r>
+        <w:rPr>
+          <w:szCs w:val="20"/>
+        </w:rPr>
+        <w:t xml:space="preserve"> número, complemento</w:t>
+      </w:r>
+      <w:r>
+        <w:rPr>
+          <w:szCs w:val="20"/>
+        </w:rPr>
+        <w:t>, bairro, cidade, UF,</w:t>
+      </w:r>
+      <w:r>
+        <w:rPr>
+          <w:szCs w:val="20"/>
+        </w:rPr>
+        <w:t xml:space="preserve"> CEP e referência.</w:t>
+      </w:r>
+    </w:p>
+    <w:p>
+      <w:pPr>
+        <w:spacing w:line="360" w:lineRule="auto"/>
+        <w:ind w:left="709" w:firstLine="709"/>
+        <w:jc w:val="both"/>
+        <w:rPr>
+          <w:szCs w:val="20"/>
+        </w:rPr>
+      </w:pPr>
+      <w:r>
+        <w:rPr>
+          <w:szCs w:val="20"/>
+        </w:rPr>
+        <w:t>Os campos</w:t>
+      </w:r>
+      <w:r>
+        <w:rPr>
+          <w:szCs w:val="20"/>
+        </w:rPr>
+        <w:t>: data de nascimento,</w:t>
+      </w:r>
+      <w:r>
+        <w:rPr>
+          <w:szCs w:val="20"/>
+        </w:rPr>
+        <w:t xml:space="preserve"> </w:t>
+      </w:r>
+      <w:r>
+        <w:rPr>
+          <w:szCs w:val="20"/>
+        </w:rPr>
+        <w:t>complemento, referência e CEP não são obrigatórios.</w:t>
+      </w:r>
+    </w:p>
+    <w:p>
+      <w:pPr>
+        <w:spacing w:line="360" w:lineRule="auto"/>
+        <w:ind w:left="709" w:firstLine="709"/>
+        <w:jc w:val="both"/>
+        <w:rPr>
+          <w:szCs w:val="20"/>
+        </w:rPr>
+      </w:pPr>
+      <w:r>
+        <w:rPr>
+          <w:szCs w:val="20"/>
+        </w:rPr>
+        <w:t>E as seguintes informações dos responsáveis: nome</w:t>
+      </w:r>
+      <w:proofErr w:type="gramStart"/>
+      <w:r>
+        <w:rPr>
+          <w:szCs w:val="20"/>
+        </w:rPr>
+        <w:t>, data</w:t>
+      </w:r>
+      <w:proofErr w:type="gramEnd"/>
+      <w:r>
+        <w:rPr>
+          <w:szCs w:val="20"/>
+        </w:rPr>
+        <w:t xml:space="preserve"> de nascimento, sexo, parentesco, CPF, </w:t>
+      </w:r>
+      <w:proofErr w:type="spellStart"/>
+      <w:r>
+        <w:rPr>
+          <w:szCs w:val="20"/>
+        </w:rPr>
+        <w:t>email</w:t>
+      </w:r>
+      <w:proofErr w:type="spellEnd"/>
+      <w:r>
+        <w:rPr>
+          <w:szCs w:val="20"/>
+        </w:rPr>
+        <w:t>, telefone residencial, telefone celular, telefone trabalho</w:t>
+      </w:r>
+      <w:r>
+        <w:rPr>
+          <w:szCs w:val="20"/>
+        </w:rPr>
+        <w:t>.</w:t>
+      </w:r>
+    </w:p>
+    <w:p>
+      <w:pPr>
+        <w:spacing w:line="360" w:lineRule="auto"/>
+        <w:ind w:left="709" w:firstLine="709"/>
+        <w:jc w:val="both"/>
+        <w:rPr>
+          <w:szCs w:val="20"/>
+        </w:rPr>
+      </w:pPr>
+      <w:r>
+        <w:rPr>
+          <w:szCs w:val="20"/>
+        </w:rPr>
+        <w:t>Os campos</w:t>
+      </w:r>
+      <w:r>
+        <w:rPr>
+          <w:szCs w:val="20"/>
+        </w:rPr>
+        <w:t>: data de nascimento, parentesco, telefone trabalho</w:t>
+      </w:r>
+      <w:r>
+        <w:rPr>
+          <w:szCs w:val="20"/>
+        </w:rPr>
+        <w:t xml:space="preserve"> e</w:t>
+      </w:r>
+      <w:r>
+        <w:rPr>
+          <w:szCs w:val="20"/>
+        </w:rPr>
+        <w:t xml:space="preserve"> telefone celular</w:t>
+      </w:r>
+      <w:r>
+        <w:rPr>
+          <w:szCs w:val="20"/>
+        </w:rPr>
+        <w:t xml:space="preserve"> não são obrigatórios</w:t>
+      </w:r>
+      <w:r>
+        <w:rPr>
+          <w:szCs w:val="20"/>
+        </w:rPr>
+        <w:t>.</w:t>
+      </w:r>
+    </w:p>
+    <w:p>
+      <w:pPr>
+        <w:pStyle w:val="PargrafodaLista"/>
         <w:numPr>
           <w:ilvl w:val="0"/>
           <w:numId w:val="6"/>
         </w:numPr>
-        <w:rPr>
-          <w:szCs w:val="20"/>
-        </w:rPr>
-      </w:pPr>
-    </w:p>
-    <w:p>
-      <w:pPr>
-        <w:rPr>
-          <w:b/>
-          <w:sz w:val="24"/>
-          <w:szCs w:val="24"/>
-        </w:rPr>
-      </w:pPr>
-    </w:p>
-    <w:p>
-      <w:pPr>
-        <w:pStyle w:val="ListParagraph"/>
+        <w:spacing w:line="360" w:lineRule="auto"/>
+        <w:ind w:firstLine="0"/>
+        <w:jc w:val="both"/>
+        <w:rPr>
+          <w:szCs w:val="20"/>
+        </w:rPr>
+      </w:pPr>
+      <w:r>
+        <w:rPr>
+          <w:szCs w:val="20"/>
+        </w:rPr>
+        <w:t xml:space="preserve">Após a inserção </w:t>
+      </w:r>
+      <w:r>
+        <w:rPr>
+          <w:szCs w:val="20"/>
+        </w:rPr>
+        <w:t>das informações</w:t>
+      </w:r>
+      <w:r>
+        <w:rPr>
+          <w:szCs w:val="20"/>
+        </w:rPr>
+        <w:t xml:space="preserve"> pela secretária</w:t>
+      </w:r>
+      <w:r>
+        <w:rPr>
+          <w:szCs w:val="20"/>
+        </w:rPr>
+        <w:t>, para se efetuar o cadastro</w:t>
+      </w:r>
+      <w:r>
+        <w:rPr>
+          <w:szCs w:val="20"/>
+        </w:rPr>
+        <w:t xml:space="preserve"> do aluno</w:t>
+      </w:r>
+      <w:r>
+        <w:rPr>
+          <w:szCs w:val="20"/>
+        </w:rPr>
+        <w:t xml:space="preserve"> no banco de dados, deve ser </w:t>
+      </w:r>
+      <w:r>
+        <w:rPr>
+          <w:szCs w:val="20"/>
+        </w:rPr>
+        <w:t>realizada a validação das seguintes informações</w:t>
+      </w:r>
+      <w:r>
+        <w:rPr>
+          <w:szCs w:val="20"/>
+        </w:rPr>
+        <w:t>:</w:t>
+      </w:r>
+      <w:r>
+        <w:rPr>
+          <w:szCs w:val="20"/>
+        </w:rPr>
+        <w:t xml:space="preserve"> CPF</w:t>
+      </w:r>
+      <w:r>
+        <w:rPr>
+          <w:szCs w:val="20"/>
+        </w:rPr>
+        <w:t xml:space="preserve">, CEP, telefone residencial (do aluno e do responsável), telefone celular </w:t>
+      </w:r>
+      <w:r>
+        <w:rPr>
+          <w:szCs w:val="20"/>
+        </w:rPr>
+        <w:t>(do aluno e do responsável),</w:t>
+      </w:r>
+      <w:r>
+        <w:rPr>
+          <w:szCs w:val="20"/>
+        </w:rPr>
+        <w:t xml:space="preserve"> telefone trabalho, </w:t>
+      </w:r>
+      <w:proofErr w:type="spellStart"/>
+      <w:r>
+        <w:rPr>
+          <w:szCs w:val="20"/>
+        </w:rPr>
+        <w:t>email</w:t>
+      </w:r>
+      <w:proofErr w:type="spellEnd"/>
+      <w:r>
+        <w:rPr>
+          <w:szCs w:val="20"/>
+        </w:rPr>
+        <w:t xml:space="preserve"> </w:t>
+      </w:r>
+      <w:r>
+        <w:rPr>
+          <w:szCs w:val="20"/>
+        </w:rPr>
+        <w:t>(do aluno e do responsável),</w:t>
+      </w:r>
+      <w:r>
+        <w:rPr>
+          <w:szCs w:val="20"/>
+        </w:rPr>
+        <w:t xml:space="preserve"> data de nascimento </w:t>
+      </w:r>
+      <w:r>
+        <w:rPr>
+          <w:szCs w:val="20"/>
+        </w:rPr>
+        <w:t>(do aluno e do responsável)</w:t>
+      </w:r>
+      <w:r>
+        <w:rPr>
+          <w:szCs w:val="20"/>
+        </w:rPr>
+        <w:t xml:space="preserve">. </w:t>
+      </w:r>
+    </w:p>
+    <w:p>
+      <w:pPr>
+        <w:pStyle w:val="PargrafodaLista"/>
+        <w:numPr>
+          <w:ilvl w:val="0"/>
+          <w:numId w:val="6"/>
+        </w:numPr>
+        <w:spacing w:line="360" w:lineRule="auto"/>
+        <w:ind w:firstLine="0"/>
+        <w:jc w:val="both"/>
+        <w:rPr>
+          <w:szCs w:val="20"/>
+        </w:rPr>
+      </w:pPr>
+      <w:r>
+        <w:rPr>
+          <w:szCs w:val="20"/>
+        </w:rPr>
+        <w:t xml:space="preserve">O cadastro do aluno é efetuado e </w:t>
+      </w:r>
+      <w:r>
+        <w:rPr>
+          <w:szCs w:val="20"/>
+        </w:rPr>
+        <w:t>persistido</w:t>
+      </w:r>
+      <w:r>
+        <w:rPr>
+          <w:szCs w:val="20"/>
+        </w:rPr>
+        <w:t xml:space="preserve"> no banco de dados.</w:t>
+      </w:r>
+    </w:p>
+    <w:p>
+      <w:pPr>
+        <w:rPr>
+          <w:b/>
+          <w:sz w:val="24"/>
+          <w:szCs w:val="24"/>
+        </w:rPr>
+      </w:pPr>
+    </w:p>
+    <w:p>
+      <w:pPr>
+        <w:pStyle w:val="PargrafodaLista"/>
         <w:numPr>
           <w:ilvl w:val="1"/>
           <w:numId w:val="5"/>
@@ -512,6 +848,7 @@
           <w:szCs w:val="24"/>
         </w:rPr>
       </w:pPr>
+      <w:proofErr w:type="gramStart"/>
       <w:r>
         <w:rPr>
           <w:b/>
@@ -520,21 +857,22 @@
         </w:rPr>
         <w:t>Fluxo Alternativos</w:t>
       </w:r>
-    </w:p>
-    <w:p>
-      <w:pPr>
-        <w:rPr>
-          <w:b/>
-          <w:sz w:val="24"/>
-          <w:szCs w:val="24"/>
-        </w:rPr>
-      </w:pPr>
-      <w:bookmarkStart w:id="0" w:name="_GoBack"/>
-      <w:bookmarkEnd w:id="0"/>
-    </w:p>
-    <w:p>
-      <w:pPr>
-        <w:pStyle w:val="ListParagraph"/>
+      <w:proofErr w:type="gramEnd"/>
+    </w:p>
+    <w:p>
+      <w:pPr>
+        <w:pStyle w:val="PargrafodaLista"/>
+        <w:ind w:left="792"/>
+        <w:rPr>
+          <w:b/>
+          <w:sz w:val="24"/>
+          <w:szCs w:val="24"/>
+        </w:rPr>
+      </w:pPr>
+    </w:p>
+    <w:p>
+      <w:pPr>
+        <w:pStyle w:val="PargrafodaLista"/>
         <w:numPr>
           <w:ilvl w:val="2"/>
           <w:numId w:val="5"/>
@@ -551,21 +889,422 @@
           <w:sz w:val="24"/>
           <w:szCs w:val="24"/>
         </w:rPr>
-        <w:t>&lt;fa&gt;</w:t>
-      </w:r>
-    </w:p>
-    <w:p>
-      <w:pPr>
-        <w:rPr>
-          <w:b/>
-          <w:sz w:val="24"/>
-          <w:szCs w:val="24"/>
-        </w:rPr>
-      </w:pPr>
-    </w:p>
-    <w:p>
-      <w:pPr>
-        <w:pStyle w:val="ListParagraph"/>
+        <w:t xml:space="preserve">Fluxo alternativo </w:t>
+      </w:r>
+      <w:proofErr w:type="gramStart"/>
+      <w:r>
+        <w:rPr>
+          <w:b/>
+          <w:sz w:val="24"/>
+          <w:szCs w:val="24"/>
+        </w:rPr>
+        <w:t>1</w:t>
+      </w:r>
+      <w:proofErr w:type="gramEnd"/>
+    </w:p>
+    <w:p>
+      <w:pPr>
+        <w:ind w:left="708"/>
+        <w:rPr>
+          <w:b/>
+          <w:sz w:val="24"/>
+          <w:szCs w:val="24"/>
+        </w:rPr>
+      </w:pPr>
+    </w:p>
+    <w:p>
+      <w:pPr>
+        <w:ind w:left="708"/>
+        <w:rPr>
+          <w:i/>
+          <w:sz w:val="24"/>
+          <w:szCs w:val="24"/>
+        </w:rPr>
+      </w:pPr>
+      <w:r>
+        <w:rPr>
+          <w:i/>
+          <w:sz w:val="24"/>
+          <w:szCs w:val="24"/>
+        </w:rPr>
+        <w:t>Responsável com endereço diferente do aluno</w:t>
+      </w:r>
+    </w:p>
+    <w:p>
+      <w:pPr>
+        <w:ind w:left="708"/>
+        <w:rPr>
+          <w:i/>
+          <w:sz w:val="24"/>
+          <w:szCs w:val="24"/>
+        </w:rPr>
+      </w:pPr>
+    </w:p>
+    <w:p>
+      <w:pPr>
+        <w:pStyle w:val="PargrafodaLista"/>
+        <w:numPr>
+          <w:ilvl w:val="0"/>
+          <w:numId w:val="8"/>
+        </w:numPr>
+        <w:spacing w:line="360" w:lineRule="auto"/>
+        <w:ind w:firstLine="0"/>
+        <w:jc w:val="both"/>
+        <w:rPr>
+          <w:szCs w:val="20"/>
+        </w:rPr>
+      </w:pPr>
+      <w:r>
+        <w:rPr>
+          <w:szCs w:val="20"/>
+        </w:rPr>
+        <w:t xml:space="preserve">No caso do responsável residir em um endereço diferente do aluno o formulário deve apresentar os seguintes campos para o responsável: </w:t>
+      </w:r>
+      <w:r>
+        <w:rPr>
+          <w:szCs w:val="20"/>
+        </w:rPr>
+        <w:t>logradouro</w:t>
+      </w:r>
+      <w:r>
+        <w:rPr>
+          <w:szCs w:val="20"/>
+        </w:rPr>
+        <w:t>,</w:t>
+      </w:r>
+      <w:r>
+        <w:rPr>
+          <w:szCs w:val="20"/>
+        </w:rPr>
+        <w:t xml:space="preserve"> número, complemento</w:t>
+      </w:r>
+      <w:r>
+        <w:rPr>
+          <w:szCs w:val="20"/>
+        </w:rPr>
+        <w:t>, bairro, cidade, UF,</w:t>
+      </w:r>
+      <w:r>
+        <w:rPr>
+          <w:szCs w:val="20"/>
+        </w:rPr>
+        <w:t xml:space="preserve"> CEP e referência</w:t>
+      </w:r>
+      <w:r>
+        <w:rPr>
+          <w:szCs w:val="20"/>
+        </w:rPr>
+        <w:t>.</w:t>
+      </w:r>
+    </w:p>
+    <w:p>
+      <w:pPr>
+        <w:spacing w:line="360" w:lineRule="auto"/>
+        <w:ind w:left="709" w:firstLine="709"/>
+        <w:jc w:val="both"/>
+        <w:rPr>
+          <w:szCs w:val="20"/>
+        </w:rPr>
+      </w:pPr>
+      <w:r>
+        <w:rPr>
+          <w:szCs w:val="20"/>
+        </w:rPr>
+        <w:t xml:space="preserve">Os campos: data de nascimento, complemento, referência e CEP não são </w:t>
+      </w:r>
+      <w:proofErr w:type="gramStart"/>
+      <w:r>
+        <w:rPr>
+          <w:szCs w:val="20"/>
+        </w:rPr>
+        <w:t>obrigatórios</w:t>
+      </w:r>
+      <w:proofErr w:type="gramEnd"/>
+    </w:p>
+    <w:p>
+      <w:pPr>
+        <w:pStyle w:val="PargrafodaLista"/>
+        <w:spacing w:line="360" w:lineRule="auto"/>
+        <w:jc w:val="both"/>
+        <w:rPr>
+          <w:szCs w:val="20"/>
+        </w:rPr>
+      </w:pPr>
+    </w:p>
+    <w:p>
+      <w:pPr>
+        <w:ind w:left="708"/>
+        <w:rPr>
+          <w:b/>
+          <w:sz w:val="24"/>
+          <w:szCs w:val="24"/>
+        </w:rPr>
+      </w:pPr>
+    </w:p>
+    <w:p>
+      <w:pPr>
+        <w:pStyle w:val="PargrafodaLista"/>
+        <w:numPr>
+          <w:ilvl w:val="2"/>
+          <w:numId w:val="5"/>
+        </w:numPr>
+        <w:rPr>
+          <w:b/>
+          <w:sz w:val="24"/>
+          <w:szCs w:val="24"/>
+        </w:rPr>
+      </w:pPr>
+      <w:r>
+        <w:rPr>
+          <w:b/>
+          <w:sz w:val="24"/>
+          <w:szCs w:val="24"/>
+        </w:rPr>
+        <w:lastRenderedPageBreak/>
+        <w:t>F</w:t>
+      </w:r>
+      <w:r>
+        <w:rPr>
+          <w:b/>
+          <w:sz w:val="24"/>
+          <w:szCs w:val="24"/>
+        </w:rPr>
+        <w:t xml:space="preserve">luxo alternativo </w:t>
+      </w:r>
+      <w:proofErr w:type="gramStart"/>
+      <w:r>
+        <w:rPr>
+          <w:b/>
+          <w:sz w:val="24"/>
+          <w:szCs w:val="24"/>
+        </w:rPr>
+        <w:t>2</w:t>
+      </w:r>
+      <w:proofErr w:type="gramEnd"/>
+    </w:p>
+    <w:p>
+      <w:pPr>
+        <w:ind w:left="708"/>
+        <w:rPr>
+          <w:b/>
+          <w:sz w:val="24"/>
+          <w:szCs w:val="24"/>
+        </w:rPr>
+      </w:pPr>
+    </w:p>
+    <w:p>
+      <w:pPr>
+        <w:ind w:left="708"/>
+        <w:rPr>
+          <w:i/>
+          <w:sz w:val="24"/>
+          <w:szCs w:val="24"/>
+        </w:rPr>
+      </w:pPr>
+      <w:r>
+        <w:rPr>
+          <w:i/>
+          <w:sz w:val="24"/>
+          <w:szCs w:val="24"/>
+        </w:rPr>
+        <w:t>Erro na validação de informações</w:t>
+      </w:r>
+    </w:p>
+    <w:p>
+      <w:pPr>
+        <w:ind w:left="708"/>
+        <w:rPr>
+          <w:i/>
+          <w:sz w:val="24"/>
+          <w:szCs w:val="24"/>
+        </w:rPr>
+      </w:pPr>
+    </w:p>
+    <w:p>
+      <w:pPr>
+        <w:pStyle w:val="PargrafodaLista"/>
+        <w:numPr>
+          <w:ilvl w:val="0"/>
+          <w:numId w:val="9"/>
+        </w:numPr>
+        <w:spacing w:line="360" w:lineRule="auto"/>
+        <w:ind w:firstLine="0"/>
+        <w:jc w:val="both"/>
+        <w:rPr>
+          <w:szCs w:val="20"/>
+        </w:rPr>
+      </w:pPr>
+      <w:r>
+        <w:rPr>
+          <w:szCs w:val="20"/>
+        </w:rPr>
+        <w:t>No caso de alguma informação inserida conter</w:t>
+      </w:r>
+      <w:proofErr w:type="gramStart"/>
+      <w:r>
+        <w:rPr>
+          <w:szCs w:val="20"/>
+        </w:rPr>
+        <w:t xml:space="preserve"> </w:t>
+      </w:r>
+      <w:r>
+        <w:rPr>
+          <w:szCs w:val="20"/>
+        </w:rPr>
+        <w:t xml:space="preserve"> </w:t>
+      </w:r>
+      <w:proofErr w:type="gramEnd"/>
+      <w:r>
+        <w:rPr>
+          <w:szCs w:val="20"/>
+        </w:rPr>
+        <w:t>erro</w:t>
+      </w:r>
+      <w:r>
+        <w:rPr>
+          <w:szCs w:val="20"/>
+        </w:rPr>
+        <w:t>s</w:t>
+      </w:r>
+      <w:r>
+        <w:rPr>
+          <w:szCs w:val="20"/>
+        </w:rPr>
+        <w:t>, o campo que contém erro fica indicado após a tentativa de inserção</w:t>
+      </w:r>
+      <w:r>
+        <w:rPr>
+          <w:szCs w:val="20"/>
+        </w:rPr>
+        <w:t xml:space="preserve"> do cadastro</w:t>
+      </w:r>
+      <w:r>
+        <w:rPr>
+          <w:szCs w:val="20"/>
+        </w:rPr>
+        <w:t xml:space="preserve"> para sua devida correção no formulário.</w:t>
+      </w:r>
+    </w:p>
+    <w:p>
+      <w:pPr>
+        <w:rPr>
+          <w:b/>
+          <w:sz w:val="24"/>
+          <w:szCs w:val="24"/>
+        </w:rPr>
+      </w:pPr>
+    </w:p>
+    <w:p>
+      <w:pPr>
+        <w:pStyle w:val="PargrafodaLista"/>
+        <w:numPr>
+          <w:ilvl w:val="2"/>
+          <w:numId w:val="5"/>
+        </w:numPr>
+        <w:rPr>
+          <w:b/>
+          <w:sz w:val="24"/>
+          <w:szCs w:val="24"/>
+        </w:rPr>
+      </w:pPr>
+      <w:r>
+        <w:rPr>
+          <w:b/>
+          <w:sz w:val="24"/>
+          <w:szCs w:val="24"/>
+        </w:rPr>
+        <w:t>F</w:t>
+      </w:r>
+      <w:r>
+        <w:rPr>
+          <w:b/>
+          <w:sz w:val="24"/>
+          <w:szCs w:val="24"/>
+        </w:rPr>
+        <w:t xml:space="preserve">luxo alternativo </w:t>
+      </w:r>
+      <w:proofErr w:type="gramStart"/>
+      <w:r>
+        <w:rPr>
+          <w:b/>
+          <w:sz w:val="24"/>
+          <w:szCs w:val="24"/>
+        </w:rPr>
+        <w:t>3</w:t>
+      </w:r>
+      <w:proofErr w:type="gramEnd"/>
+    </w:p>
+    <w:p>
+      <w:pPr>
+        <w:ind w:left="720"/>
+        <w:rPr>
+          <w:b/>
+          <w:sz w:val="24"/>
+          <w:szCs w:val="24"/>
+        </w:rPr>
+      </w:pPr>
+    </w:p>
+    <w:p>
+      <w:pPr>
+        <w:ind w:left="708"/>
+        <w:rPr>
+          <w:i/>
+          <w:sz w:val="24"/>
+          <w:szCs w:val="24"/>
+        </w:rPr>
+      </w:pPr>
+      <w:r>
+        <w:rPr>
+          <w:i/>
+          <w:sz w:val="24"/>
+          <w:szCs w:val="24"/>
+        </w:rPr>
+        <w:t>Cancelar cadastro</w:t>
+      </w:r>
+    </w:p>
+    <w:p>
+      <w:pPr>
+        <w:ind w:left="708"/>
+        <w:rPr>
+          <w:i/>
+          <w:sz w:val="24"/>
+          <w:szCs w:val="24"/>
+        </w:rPr>
+      </w:pPr>
+    </w:p>
+    <w:p>
+      <w:pPr>
+        <w:pStyle w:val="PargrafodaLista"/>
+        <w:numPr>
+          <w:ilvl w:val="0"/>
+          <w:numId w:val="11"/>
+        </w:numPr>
+        <w:spacing w:line="360" w:lineRule="auto"/>
+        <w:ind w:firstLine="0"/>
+        <w:jc w:val="both"/>
+        <w:rPr>
+          <w:szCs w:val="20"/>
+        </w:rPr>
+      </w:pPr>
+      <w:r>
+        <w:rPr>
+          <w:szCs w:val="20"/>
+        </w:rPr>
+        <w:t>A qualquer momento durante a inserção das informações, o cadastro do aluno pode ser cancelado, precedido de uma mensagem de confirmação.</w:t>
+      </w:r>
+    </w:p>
+    <w:p>
+      <w:pPr>
+        <w:rPr>
+          <w:b/>
+          <w:sz w:val="24"/>
+          <w:szCs w:val="24"/>
+        </w:rPr>
+      </w:pPr>
+    </w:p>
+    <w:p>
+      <w:pPr>
+        <w:pStyle w:val="PargrafodaLista"/>
         <w:numPr>
           <w:ilvl w:val="0"/>
           <w:numId w:val="5"/>
@@ -582,21 +1321,105 @@
           <w:sz w:val="24"/>
           <w:szCs w:val="24"/>
         </w:rPr>
-        <w:t>PRÉ CONDIÇÕES</w:t>
-      </w:r>
-    </w:p>
-    <w:p>
-      <w:pPr>
-        <w:rPr>
-          <w:b/>
-          <w:sz w:val="24"/>
-          <w:szCs w:val="24"/>
-        </w:rPr>
-      </w:pPr>
-    </w:p>
-    <w:p>
-      <w:pPr>
-        <w:pStyle w:val="ListParagraph"/>
+        <w:t>PRÉ-CONDIÇÕES</w:t>
+      </w:r>
+    </w:p>
+    <w:p>
+      <w:pPr>
+        <w:rPr>
+          <w:b/>
+          <w:sz w:val="24"/>
+          <w:szCs w:val="24"/>
+        </w:rPr>
+      </w:pPr>
+    </w:p>
+    <w:p>
+      <w:pPr>
+        <w:ind w:left="357" w:firstLine="709"/>
+        <w:rPr>
+          <w:szCs w:val="20"/>
+        </w:rPr>
+      </w:pPr>
+      <w:r>
+        <w:rPr>
+          <w:szCs w:val="20"/>
+        </w:rPr>
+        <w:t>Não existe nenhuma condição prévia do sistema</w:t>
+      </w:r>
+      <w:r>
+        <w:rPr>
+          <w:szCs w:val="20"/>
+        </w:rPr>
+        <w:t xml:space="preserve"> para a execução desse caso de uso</w:t>
+      </w:r>
+      <w:bookmarkStart w:id="0" w:name="_GoBack"/>
+      <w:bookmarkEnd w:id="0"/>
+      <w:r>
+        <w:rPr>
+          <w:szCs w:val="20"/>
+        </w:rPr>
+        <w:t>.</w:t>
+      </w:r>
+    </w:p>
+    <w:p>
+      <w:pPr>
+        <w:rPr>
+          <w:b/>
+          <w:sz w:val="24"/>
+          <w:szCs w:val="24"/>
+        </w:rPr>
+      </w:pPr>
+    </w:p>
+    <w:p>
+      <w:pPr>
+        <w:pStyle w:val="PargrafodaLista"/>
+        <w:numPr>
+          <w:ilvl w:val="0"/>
+          <w:numId w:val="5"/>
+        </w:numPr>
+        <w:rPr>
+          <w:b/>
+          <w:sz w:val="24"/>
+          <w:szCs w:val="24"/>
+        </w:rPr>
+      </w:pPr>
+      <w:r>
+        <w:rPr>
+          <w:b/>
+          <w:sz w:val="24"/>
+          <w:szCs w:val="24"/>
+        </w:rPr>
+        <w:t>PÓS</w:t>
+      </w:r>
+      <w:r>
+        <w:rPr>
+          <w:b/>
+          <w:sz w:val="24"/>
+          <w:szCs w:val="24"/>
+        </w:rPr>
+        <w:t>-</w:t>
+      </w:r>
+      <w:r>
+        <w:rPr>
+          <w:b/>
+          <w:sz w:val="24"/>
+          <w:szCs w:val="24"/>
+        </w:rPr>
+        <w:t>CONDIÇÕES</w:t>
+      </w:r>
+    </w:p>
+    <w:p>
+      <w:pPr>
+        <w:rPr>
+          <w:b/>
+          <w:sz w:val="24"/>
+          <w:szCs w:val="24"/>
+        </w:rPr>
+      </w:pPr>
+    </w:p>
+    <w:p>
+      <w:pPr>
+        <w:pStyle w:val="PargrafodaLista"/>
         <w:numPr>
           <w:ilvl w:val="1"/>
           <w:numId w:val="5"/>
@@ -613,21 +1436,53 @@
           <w:sz w:val="24"/>
           <w:szCs w:val="24"/>
         </w:rPr>
-        <w:t>Condicao Prévia 1</w:t>
-      </w:r>
-    </w:p>
-    <w:p>
-      <w:pPr>
-        <w:rPr>
-          <w:b/>
-          <w:sz w:val="24"/>
-          <w:szCs w:val="24"/>
-        </w:rPr>
-      </w:pPr>
-    </w:p>
-    <w:p>
-      <w:pPr>
-        <w:pStyle w:val="ListParagraph"/>
+        <w:t>Condicao Posterior 1</w:t>
+      </w:r>
+    </w:p>
+    <w:p>
+      <w:pPr>
+        <w:ind w:left="360"/>
+        <w:rPr>
+          <w:b/>
+          <w:sz w:val="24"/>
+          <w:szCs w:val="24"/>
+        </w:rPr>
+      </w:pPr>
+    </w:p>
+    <w:p>
+      <w:pPr>
+        <w:spacing w:line="360" w:lineRule="auto"/>
+        <w:ind w:left="357" w:firstLine="709"/>
+        <w:jc w:val="both"/>
+        <w:rPr>
+          <w:szCs w:val="20"/>
+        </w:rPr>
+      </w:pPr>
+      <w:r>
+        <w:rPr>
+          <w:szCs w:val="20"/>
+        </w:rPr>
+        <w:t xml:space="preserve">Depois </w:t>
+      </w:r>
+      <w:r>
+        <w:rPr>
+          <w:szCs w:val="20"/>
+        </w:rPr>
+        <w:t>do cadastro do aluno o sistema deve confirmar o cadastro do aluno, persistir as informações do aluno no banco de dados e disponibilizar o acesso das informações adicionadas. Permitindo a secretária a adicionar outro aluno em seguida.</w:t>
+      </w:r>
+    </w:p>
+    <w:p>
+      <w:pPr>
+        <w:rPr>
+          <w:b/>
+          <w:sz w:val="24"/>
+          <w:szCs w:val="24"/>
+        </w:rPr>
+      </w:pPr>
+    </w:p>
+    <w:p>
+      <w:pPr>
+        <w:pStyle w:val="PargrafodaLista"/>
         <w:numPr>
           <w:ilvl w:val="0"/>
           <w:numId w:val="5"/>
@@ -644,43 +1499,11 @@
           <w:sz w:val="24"/>
           <w:szCs w:val="24"/>
         </w:rPr>
-        <w:t>PÓS CONDIÇÕES</w:t>
-      </w:r>
-    </w:p>
-    <w:p>
-      <w:pPr>
-        <w:rPr>
-          <w:b/>
-          <w:sz w:val="24"/>
-          <w:szCs w:val="24"/>
-        </w:rPr>
-      </w:pPr>
-    </w:p>
-    <w:p>
-      <w:pPr>
-        <w:pStyle w:val="ListParagraph"/>
-        <w:numPr>
-          <w:ilvl w:val="1"/>
-          <w:numId w:val="5"/>
-        </w:numPr>
-        <w:rPr>
-          <w:b/>
-          <w:sz w:val="24"/>
-          <w:szCs w:val="24"/>
-        </w:rPr>
-      </w:pPr>
-      <w:r>
-        <w:rPr>
-          <w:b/>
-          <w:sz w:val="24"/>
-          <w:szCs w:val="24"/>
-        </w:rPr>
-        <w:t>Condicao Posterior 1</w:t>
-      </w:r>
-    </w:p>
-    <w:p>
-      <w:pPr>
-        <w:ind w:left="360"/>
+        <w:t>PONTOS DE EXTENSÃO</w:t>
+      </w:r>
+    </w:p>
+    <w:p>
+      <w:pPr>
         <w:rPr>
           <w:b/>
           <w:sz w:val="24"/>
@@ -691,7 +1514,7 @@
     <w:p>
       <w:pPr>
         <w:spacing w:line="360" w:lineRule="auto"/>
-        <w:ind w:left="357" w:firstLine="709"/>
+        <w:ind w:firstLine="709"/>
         <w:jc w:val="both"/>
         <w:rPr>
           <w:szCs w:val="20"/>
@@ -701,59 +1524,41 @@
         <w:rPr>
           <w:szCs w:val="20"/>
         </w:rPr>
-        <w:t xml:space="preserve">Depois </w:t>
-      </w:r>
-      <w:r>
-        <w:rPr>
-          <w:szCs w:val="20"/>
-        </w:rPr>
-        <w:t>do cadastro do aluno o sistema deve confirmar o cadastro do aluno, persistir as informações do aluno no banco de dados e disponibilizar o acesso das informações adicionadas. Permitindo a secretária a adicionar outro aluno em seguida.</w:t>
-      </w:r>
-    </w:p>
-    <w:p>
-      <w:pPr>
-        <w:ind w:left="360"/>
-        <w:rPr>
-          <w:b/>
-          <w:sz w:val="24"/>
-          <w:szCs w:val="24"/>
-        </w:rPr>
-      </w:pPr>
-    </w:p>
-    <w:p>
-      <w:pPr>
-        <w:pStyle w:val="ListParagraph"/>
-        <w:numPr>
-          <w:ilvl w:val="1"/>
-          <w:numId w:val="5"/>
-        </w:numPr>
-        <w:rPr>
-          <w:b/>
-          <w:sz w:val="24"/>
-          <w:szCs w:val="24"/>
-        </w:rPr>
-      </w:pPr>
-      <w:r>
-        <w:rPr>
-          <w:b/>
-          <w:sz w:val="24"/>
-          <w:szCs w:val="24"/>
-        </w:rPr>
-        <w:t>Condicao Posterior 1</w:t>
-      </w:r>
-    </w:p>
-    <w:p>
-      <w:pPr>
-        <w:rPr>
-          <w:b/>
-          <w:sz w:val="24"/>
-          <w:szCs w:val="24"/>
-        </w:rPr>
-      </w:pPr>
-    </w:p>
-    <w:p>
-      <w:pPr>
-        <w:pStyle w:val="ListParagraph"/>
+        <w:t>O caso de u</w:t>
+      </w:r>
+      <w:r>
+        <w:rPr>
+          <w:szCs w:val="20"/>
+        </w:rPr>
+        <w:t xml:space="preserve">so não possui </w:t>
+      </w:r>
+      <w:proofErr w:type="gramStart"/>
+      <w:r>
+        <w:rPr>
+          <w:szCs w:val="20"/>
+        </w:rPr>
+        <w:t>ponto de extensão optativos nem obrigatórios</w:t>
+      </w:r>
+      <w:proofErr w:type="gramEnd"/>
+      <w:r>
+        <w:rPr>
+          <w:szCs w:val="20"/>
+        </w:rPr>
+        <w:t>.</w:t>
+      </w:r>
+    </w:p>
+    <w:p>
+      <w:pPr>
+        <w:rPr>
+          <w:b/>
+          <w:sz w:val="24"/>
+          <w:szCs w:val="24"/>
+        </w:rPr>
+      </w:pPr>
+    </w:p>
+    <w:p>
+      <w:pPr>
+        <w:pStyle w:val="PargrafodaLista"/>
         <w:numPr>
           <w:ilvl w:val="0"/>
           <w:numId w:val="5"/>
@@ -770,73 +1575,31 @@
           <w:sz w:val="24"/>
           <w:szCs w:val="24"/>
         </w:rPr>
-        <w:t>PONTOS DE EXTENSÃO</w:t>
-      </w:r>
-    </w:p>
-    <w:p>
-      <w:pPr>
-        <w:rPr>
-          <w:b/>
-          <w:sz w:val="24"/>
-          <w:szCs w:val="24"/>
-        </w:rPr>
-      </w:pPr>
-    </w:p>
-    <w:p>
-      <w:pPr>
-        <w:spacing w:line="360" w:lineRule="auto"/>
+        <w:t>OBSERVAÇÕES</w:t>
+      </w:r>
+    </w:p>
+    <w:p>
+      <w:pPr>
+        <w:rPr>
+          <w:b/>
+          <w:sz w:val="24"/>
+          <w:szCs w:val="24"/>
+        </w:rPr>
+      </w:pPr>
+    </w:p>
+    <w:p>
+      <w:pPr>
         <w:ind w:firstLine="709"/>
-        <w:jc w:val="both"/>
-        <w:rPr>
-          <w:szCs w:val="20"/>
-        </w:rPr>
-      </w:pPr>
-      <w:r>
-        <w:rPr>
-          <w:szCs w:val="20"/>
-        </w:rPr>
-        <w:t>O caso de uso não possui ponto de extensão.</w:t>
-      </w:r>
-    </w:p>
-    <w:p>
-      <w:pPr>
-        <w:rPr>
-          <w:b/>
-          <w:sz w:val="24"/>
-          <w:szCs w:val="24"/>
-        </w:rPr>
-      </w:pPr>
-    </w:p>
-    <w:p>
-      <w:pPr>
-        <w:pStyle w:val="ListParagraph"/>
-        <w:numPr>
-          <w:ilvl w:val="0"/>
-          <w:numId w:val="5"/>
-        </w:numPr>
-        <w:rPr>
-          <w:b/>
-          <w:sz w:val="24"/>
-          <w:szCs w:val="24"/>
-        </w:rPr>
-      </w:pPr>
-      <w:r>
-        <w:rPr>
-          <w:b/>
-          <w:sz w:val="24"/>
-          <w:szCs w:val="24"/>
-        </w:rPr>
-        <w:t>OBSERVAÇÕES</w:t>
-      </w:r>
-    </w:p>
-    <w:p>
-      <w:pPr>
-        <w:rPr>
-          <w:b/>
-          <w:sz w:val="24"/>
-          <w:szCs w:val="24"/>
-        </w:rPr>
-      </w:pPr>
+        <w:rPr>
+          <w:szCs w:val="20"/>
+        </w:rPr>
+      </w:pPr>
+      <w:r>
+        <w:rPr>
+          <w:szCs w:val="20"/>
+        </w:rPr>
+        <w:t>Sem observações.</w:t>
+      </w:r>
     </w:p>
     <w:sectPr>
       <w:headerReference w:type="even" r:id="rId9"/>
@@ -876,34 +1639,34 @@
 <w:ftr xmlns:wpc="http://schemas.microsoft.com/office/word/2010/wordprocessingCanvas" xmlns:mc="http://schemas.openxmlformats.org/markup-compatibility/2006" xmlns:o="urn:schemas-microsoft-com:office:office" xmlns:r="http://schemas.openxmlformats.org/officeDocument/2006/relationships" xmlns:m="http://schemas.openxmlformats.org/officeDocument/2006/math" xmlns:v="urn:schemas-microsoft-com:vml" xmlns:wp14="http://schemas.microsoft.com/office/word/2010/wordprocessingDrawing" xmlns:wp="http://schemas.openxmlformats.org/drawingml/2006/wordprocessingDrawing" xmlns:w10="urn:schemas-microsoft-com:office:word" xmlns:w="http://schemas.openxmlformats.org/wordprocessingml/2006/main" xmlns:w14="http://schemas.microsoft.com/office/word/2010/wordml" xmlns:wpg="http://schemas.microsoft.com/office/word/2010/wordprocessingGroup" xmlns:wpi="http://schemas.microsoft.com/office/word/2010/wordprocessingInk" xmlns:wne="http://schemas.microsoft.com/office/word/2006/wordml" xmlns:wps="http://schemas.microsoft.com/office/word/2010/wordprocessingShape" mc:Ignorable="w14 wp14">
   <w:p>
     <w:pPr>
-      <w:pStyle w:val="Footer"/>
+      <w:pStyle w:val="Rodap"/>
       <w:framePr w:wrap="around" w:vAnchor="text" w:hAnchor="margin" w:xAlign="right" w:y="1"/>
       <w:rPr>
-        <w:rStyle w:val="PageNumber"/>
+        <w:rStyle w:val="Nmerodepgina"/>
       </w:rPr>
     </w:pPr>
     <w:r>
       <w:rPr>
-        <w:rStyle w:val="PageNumber"/>
+        <w:rStyle w:val="Nmerodepgina"/>
       </w:rPr>
       <w:fldChar w:fldCharType="begin"/>
     </w:r>
     <w:r>
       <w:rPr>
-        <w:rStyle w:val="PageNumber"/>
+        <w:rStyle w:val="Nmerodepgina"/>
       </w:rPr>
       <w:instrText xml:space="preserve">PAGE  </w:instrText>
     </w:r>
     <w:r>
       <w:rPr>
-        <w:rStyle w:val="PageNumber"/>
+        <w:rStyle w:val="Nmerodepgina"/>
       </w:rPr>
       <w:fldChar w:fldCharType="end"/>
     </w:r>
   </w:p>
   <w:p>
     <w:pPr>
-      <w:pStyle w:val="Footer"/>
+      <w:pStyle w:val="Rodap"/>
       <w:ind w:right="360"/>
     </w:pPr>
   </w:p>
@@ -914,7 +1677,7 @@
 <w:ftr xmlns:wpc="http://schemas.microsoft.com/office/word/2010/wordprocessingCanvas" xmlns:mc="http://schemas.openxmlformats.org/markup-compatibility/2006" xmlns:o="urn:schemas-microsoft-com:office:office" xmlns:r="http://schemas.openxmlformats.org/officeDocument/2006/relationships" xmlns:m="http://schemas.openxmlformats.org/officeDocument/2006/math" xmlns:v="urn:schemas-microsoft-com:vml" xmlns:wp14="http://schemas.microsoft.com/office/word/2010/wordprocessingDrawing" xmlns:wp="http://schemas.openxmlformats.org/drawingml/2006/wordprocessingDrawing" xmlns:w10="urn:schemas-microsoft-com:office:word" xmlns:w="http://schemas.openxmlformats.org/wordprocessingml/2006/main" xmlns:w14="http://schemas.microsoft.com/office/word/2010/wordml" xmlns:wpg="http://schemas.microsoft.com/office/word/2010/wordprocessingGroup" xmlns:wpi="http://schemas.microsoft.com/office/word/2010/wordprocessingInk" xmlns:wne="http://schemas.microsoft.com/office/word/2006/wordml" xmlns:wps="http://schemas.microsoft.com/office/word/2010/wordprocessingShape" mc:Ignorable="w14 wp14">
   <w:p>
     <w:pPr>
-      <w:pStyle w:val="Footer"/>
+      <w:pStyle w:val="Rodap"/>
       <w:jc w:val="right"/>
       <w:rPr>
         <w:rFonts w:ascii="Georgia" w:hAnsi="Georgia"/>
@@ -952,7 +1715,7 @@
         <w:noProof/>
         <w:szCs w:val="20"/>
       </w:rPr>
-      <w:t>2</w:t>
+      <w:t>3</w:t>
     </w:r>
     <w:r>
       <w:rPr>
@@ -1000,7 +1763,7 @@
         <w:noProof/>
         <w:szCs w:val="20"/>
       </w:rPr>
-      <w:t>2</w:t>
+      <w:t>3</w:t>
     </w:r>
     <w:r>
       <w:rPr>
@@ -1037,34 +1800,34 @@
 <w:hdr xmlns:wpc="http://schemas.microsoft.com/office/word/2010/wordprocessingCanvas" xmlns:mc="http://schemas.openxmlformats.org/markup-compatibility/2006" xmlns:o="urn:schemas-microsoft-com:office:office" xmlns:r="http://schemas.openxmlformats.org/officeDocument/2006/relationships" xmlns:m="http://schemas.openxmlformats.org/officeDocument/2006/math" xmlns:v="urn:schemas-microsoft-com:vml" xmlns:wp14="http://schemas.microsoft.com/office/word/2010/wordprocessingDrawing" xmlns:wp="http://schemas.openxmlformats.org/drawingml/2006/wordprocessingDrawing" xmlns:w10="urn:schemas-microsoft-com:office:word" xmlns:w="http://schemas.openxmlformats.org/wordprocessingml/2006/main" xmlns:w14="http://schemas.microsoft.com/office/word/2010/wordml" xmlns:wpg="http://schemas.microsoft.com/office/word/2010/wordprocessingGroup" xmlns:wpi="http://schemas.microsoft.com/office/word/2010/wordprocessingInk" xmlns:wne="http://schemas.microsoft.com/office/word/2006/wordml" xmlns:wps="http://schemas.microsoft.com/office/word/2010/wordprocessingShape" mc:Ignorable="w14 wp14">
   <w:p>
     <w:pPr>
-      <w:pStyle w:val="Header"/>
+      <w:pStyle w:val="Cabealho"/>
       <w:framePr w:wrap="around" w:vAnchor="text" w:hAnchor="margin" w:xAlign="right" w:y="1"/>
       <w:rPr>
-        <w:rStyle w:val="PageNumber"/>
+        <w:rStyle w:val="Nmerodepgina"/>
       </w:rPr>
     </w:pPr>
     <w:r>
       <w:rPr>
-        <w:rStyle w:val="PageNumber"/>
+        <w:rStyle w:val="Nmerodepgina"/>
       </w:rPr>
       <w:fldChar w:fldCharType="begin"/>
     </w:r>
     <w:r>
       <w:rPr>
-        <w:rStyle w:val="PageNumber"/>
+        <w:rStyle w:val="Nmerodepgina"/>
       </w:rPr>
       <w:instrText xml:space="preserve">PAGE  </w:instrText>
     </w:r>
     <w:r>
       <w:rPr>
-        <w:rStyle w:val="PageNumber"/>
+        <w:rStyle w:val="Nmerodepgina"/>
       </w:rPr>
       <w:fldChar w:fldCharType="end"/>
     </w:r>
   </w:p>
   <w:p>
     <w:pPr>
-      <w:pStyle w:val="Header"/>
+      <w:pStyle w:val="Cabealho"/>
       <w:ind w:right="360"/>
     </w:pPr>
   </w:p>
@@ -1075,7 +1838,7 @@
 <w:hdr xmlns:wpc="http://schemas.microsoft.com/office/word/2010/wordprocessingCanvas" xmlns:mc="http://schemas.openxmlformats.org/markup-compatibility/2006" xmlns:o="urn:schemas-microsoft-com:office:office" xmlns:r="http://schemas.openxmlformats.org/officeDocument/2006/relationships" xmlns:m="http://schemas.openxmlformats.org/officeDocument/2006/math" xmlns:v="urn:schemas-microsoft-com:vml" xmlns:wp14="http://schemas.microsoft.com/office/word/2010/wordprocessingDrawing" xmlns:wp="http://schemas.openxmlformats.org/drawingml/2006/wordprocessingDrawing" xmlns:w10="urn:schemas-microsoft-com:office:word" xmlns:w="http://schemas.openxmlformats.org/wordprocessingml/2006/main" xmlns:w14="http://schemas.microsoft.com/office/word/2010/wordml" xmlns:wpg="http://schemas.microsoft.com/office/word/2010/wordprocessingGroup" xmlns:wpi="http://schemas.microsoft.com/office/word/2010/wordprocessingInk" xmlns:wne="http://schemas.microsoft.com/office/word/2006/wordml" xmlns:wps="http://schemas.microsoft.com/office/word/2010/wordprocessingShape" mc:Ignorable="w14 wp14">
   <w:p>
     <w:pPr>
-      <w:pStyle w:val="Header"/>
+      <w:pStyle w:val="Cabealho"/>
     </w:pPr>
     <w:r>
       <w:rPr>
@@ -1227,12 +1990,12 @@
   </w:p>
   <w:p>
     <w:pPr>
-      <w:pStyle w:val="Header"/>
+      <w:pStyle w:val="Cabealho"/>
     </w:pPr>
   </w:p>
   <w:p>
     <w:pPr>
-      <w:pStyle w:val="Header"/>
+      <w:pStyle w:val="Cabealho"/>
       <w:pBdr>
         <w:bottom w:val="single" w:sz="4" w:space="0" w:color="auto"/>
       </w:pBdr>
@@ -1240,7 +2003,7 @@
   </w:p>
   <w:p>
     <w:pPr>
-      <w:pStyle w:val="Header"/>
+      <w:pStyle w:val="Cabealho"/>
       <w:tabs>
         <w:tab w:val="clear" w:pos="8504"/>
         <w:tab w:val="left" w:pos="4252"/>
@@ -1256,7 +2019,7 @@
   </w:p>
   <w:p>
     <w:pPr>
-      <w:pStyle w:val="Header"/>
+      <w:pStyle w:val="Cabealho"/>
       <w:ind w:right="360"/>
       <w:rPr>
         <w:rFonts w:ascii="Georgia" w:hAnsi="Georgia"/>
@@ -1272,7 +2035,7 @@
 <w:hdr xmlns:wpc="http://schemas.microsoft.com/office/word/2010/wordprocessingCanvas" xmlns:mc="http://schemas.openxmlformats.org/markup-compatibility/2006" xmlns:o="urn:schemas-microsoft-com:office:office" xmlns:r="http://schemas.openxmlformats.org/officeDocument/2006/relationships" xmlns:m="http://schemas.openxmlformats.org/officeDocument/2006/math" xmlns:v="urn:schemas-microsoft-com:vml" xmlns:wp14="http://schemas.microsoft.com/office/word/2010/wordprocessingDrawing" xmlns:wp="http://schemas.openxmlformats.org/drawingml/2006/wordprocessingDrawing" xmlns:w10="urn:schemas-microsoft-com:office:word" xmlns:w="http://schemas.openxmlformats.org/wordprocessingml/2006/main" xmlns:w14="http://schemas.microsoft.com/office/word/2010/wordml" xmlns:wpg="http://schemas.microsoft.com/office/word/2010/wordprocessingGroup" xmlns:wpi="http://schemas.microsoft.com/office/word/2010/wordprocessingInk" xmlns:wne="http://schemas.microsoft.com/office/word/2006/wordml" xmlns:wps="http://schemas.microsoft.com/office/word/2010/wordprocessingShape" mc:Ignorable="w14 wp14">
   <w:p>
     <w:pPr>
-      <w:pStyle w:val="Header"/>
+      <w:pStyle w:val="Cabealho"/>
       <w:rPr>
         <w:rFonts w:ascii="Georgia" w:hAnsi="Georgia"/>
       </w:rPr>
@@ -1978,6 +2741,92 @@
     </w:lvl>
   </w:abstractNum>
   <w:abstractNum w:abstractNumId="3">
+    <w:nsid w:val="41AE0174"/>
+    <w:multiLevelType w:val="hybridMultilevel"/>
+    <w:tmpl w:val="00924558"/>
+    <w:lvl w:ilvl="0" w:tplc="0416000F">
+      <w:start w:val="1"/>
+      <w:numFmt w:val="decimal"/>
+      <w:lvlText w:val="%1."/>
+      <w:lvlJc w:val="left"/>
+      <w:pPr>
+        <w:ind w:left="720" w:hanging="360"/>
+      </w:pPr>
+    </w:lvl>
+    <w:lvl w:ilvl="1" w:tplc="04160019" w:tentative="1">
+      <w:start w:val="1"/>
+      <w:numFmt w:val="lowerLetter"/>
+      <w:lvlText w:val="%2."/>
+      <w:lvlJc w:val="left"/>
+      <w:pPr>
+        <w:ind w:left="1440" w:hanging="360"/>
+      </w:pPr>
+    </w:lvl>
+    <w:lvl w:ilvl="2" w:tplc="0416001B" w:tentative="1">
+      <w:start w:val="1"/>
+      <w:numFmt w:val="lowerRoman"/>
+      <w:lvlText w:val="%3."/>
+      <w:lvlJc w:val="right"/>
+      <w:pPr>
+        <w:ind w:left="2160" w:hanging="180"/>
+      </w:pPr>
+    </w:lvl>
+    <w:lvl w:ilvl="3" w:tplc="0416000F" w:tentative="1">
+      <w:start w:val="1"/>
+      <w:numFmt w:val="decimal"/>
+      <w:lvlText w:val="%4."/>
+      <w:lvlJc w:val="left"/>
+      <w:pPr>
+        <w:ind w:left="2880" w:hanging="360"/>
+      </w:pPr>
+    </w:lvl>
+    <w:lvl w:ilvl="4" w:tplc="04160019" w:tentative="1">
+      <w:start w:val="1"/>
+      <w:numFmt w:val="lowerLetter"/>
+      <w:lvlText w:val="%5."/>
+      <w:lvlJc w:val="left"/>
+      <w:pPr>
+        <w:ind w:left="3600" w:hanging="360"/>
+      </w:pPr>
+    </w:lvl>
+    <w:lvl w:ilvl="5" w:tplc="0416001B" w:tentative="1">
+      <w:start w:val="1"/>
+      <w:numFmt w:val="lowerRoman"/>
+      <w:lvlText w:val="%6."/>
+      <w:lvlJc w:val="right"/>
+      <w:pPr>
+        <w:ind w:left="4320" w:hanging="180"/>
+      </w:pPr>
+    </w:lvl>
+    <w:lvl w:ilvl="6" w:tplc="0416000F" w:tentative="1">
+      <w:start w:val="1"/>
+      <w:numFmt w:val="decimal"/>
+      <w:lvlText w:val="%7."/>
+      <w:lvlJc w:val="left"/>
+      <w:pPr>
+        <w:ind w:left="5040" w:hanging="360"/>
+      </w:pPr>
+    </w:lvl>
+    <w:lvl w:ilvl="7" w:tplc="04160019" w:tentative="1">
+      <w:start w:val="1"/>
+      <w:numFmt w:val="lowerLetter"/>
+      <w:lvlText w:val="%8."/>
+      <w:lvlJc w:val="left"/>
+      <w:pPr>
+        <w:ind w:left="5760" w:hanging="360"/>
+      </w:pPr>
+    </w:lvl>
+    <w:lvl w:ilvl="8" w:tplc="0416001B" w:tentative="1">
+      <w:start w:val="1"/>
+      <w:numFmt w:val="lowerRoman"/>
+      <w:lvlText w:val="%9."/>
+      <w:lvlJc w:val="right"/>
+      <w:pPr>
+        <w:ind w:left="6480" w:hanging="180"/>
+      </w:pPr>
+    </w:lvl>
+  </w:abstractNum>
+  <w:abstractNum w:abstractNumId="4">
     <w:nsid w:val="466F48FB"/>
     <w:multiLevelType w:val="hybridMultilevel"/>
     <w:tmpl w:val="00924558"/>
@@ -2063,7 +2912,93 @@
       </w:pPr>
     </w:lvl>
   </w:abstractNum>
-  <w:abstractNum w:abstractNumId="4">
+  <w:abstractNum w:abstractNumId="5">
+    <w:nsid w:val="552B0EC7"/>
+    <w:multiLevelType w:val="hybridMultilevel"/>
+    <w:tmpl w:val="00924558"/>
+    <w:lvl w:ilvl="0" w:tplc="0416000F">
+      <w:start w:val="1"/>
+      <w:numFmt w:val="decimal"/>
+      <w:lvlText w:val="%1."/>
+      <w:lvlJc w:val="left"/>
+      <w:pPr>
+        <w:ind w:left="720" w:hanging="360"/>
+      </w:pPr>
+    </w:lvl>
+    <w:lvl w:ilvl="1" w:tplc="04160019" w:tentative="1">
+      <w:start w:val="1"/>
+      <w:numFmt w:val="lowerLetter"/>
+      <w:lvlText w:val="%2."/>
+      <w:lvlJc w:val="left"/>
+      <w:pPr>
+        <w:ind w:left="1440" w:hanging="360"/>
+      </w:pPr>
+    </w:lvl>
+    <w:lvl w:ilvl="2" w:tplc="0416001B" w:tentative="1">
+      <w:start w:val="1"/>
+      <w:numFmt w:val="lowerRoman"/>
+      <w:lvlText w:val="%3."/>
+      <w:lvlJc w:val="right"/>
+      <w:pPr>
+        <w:ind w:left="2160" w:hanging="180"/>
+      </w:pPr>
+    </w:lvl>
+    <w:lvl w:ilvl="3" w:tplc="0416000F" w:tentative="1">
+      <w:start w:val="1"/>
+      <w:numFmt w:val="decimal"/>
+      <w:lvlText w:val="%4."/>
+      <w:lvlJc w:val="left"/>
+      <w:pPr>
+        <w:ind w:left="2880" w:hanging="360"/>
+      </w:pPr>
+    </w:lvl>
+    <w:lvl w:ilvl="4" w:tplc="04160019" w:tentative="1">
+      <w:start w:val="1"/>
+      <w:numFmt w:val="lowerLetter"/>
+      <w:lvlText w:val="%5."/>
+      <w:lvlJc w:val="left"/>
+      <w:pPr>
+        <w:ind w:left="3600" w:hanging="360"/>
+      </w:pPr>
+    </w:lvl>
+    <w:lvl w:ilvl="5" w:tplc="0416001B" w:tentative="1">
+      <w:start w:val="1"/>
+      <w:numFmt w:val="lowerRoman"/>
+      <w:lvlText w:val="%6."/>
+      <w:lvlJc w:val="right"/>
+      <w:pPr>
+        <w:ind w:left="4320" w:hanging="180"/>
+      </w:pPr>
+    </w:lvl>
+    <w:lvl w:ilvl="6" w:tplc="0416000F" w:tentative="1">
+      <w:start w:val="1"/>
+      <w:numFmt w:val="decimal"/>
+      <w:lvlText w:val="%7."/>
+      <w:lvlJc w:val="left"/>
+      <w:pPr>
+        <w:ind w:left="5040" w:hanging="360"/>
+      </w:pPr>
+    </w:lvl>
+    <w:lvl w:ilvl="7" w:tplc="04160019" w:tentative="1">
+      <w:start w:val="1"/>
+      <w:numFmt w:val="lowerLetter"/>
+      <w:lvlText w:val="%8."/>
+      <w:lvlJc w:val="left"/>
+      <w:pPr>
+        <w:ind w:left="5760" w:hanging="360"/>
+      </w:pPr>
+    </w:lvl>
+    <w:lvl w:ilvl="8" w:tplc="0416001B" w:tentative="1">
+      <w:start w:val="1"/>
+      <w:numFmt w:val="lowerRoman"/>
+      <w:lvlText w:val="%9."/>
+      <w:lvlJc w:val="right"/>
+      <w:pPr>
+        <w:ind w:left="6480" w:hanging="180"/>
+      </w:pPr>
+    </w:lvl>
+  </w:abstractNum>
+  <w:abstractNum w:abstractNumId="6">
     <w:nsid w:val="60AA2D32"/>
     <w:multiLevelType w:val="hybridMultilevel"/>
     <w:tmpl w:val="045472B2"/>
@@ -2176,7 +3111,179 @@
       </w:rPr>
     </w:lvl>
   </w:abstractNum>
-  <w:abstractNum w:abstractNumId="5">
+  <w:abstractNum w:abstractNumId="7">
+    <w:nsid w:val="704314E2"/>
+    <w:multiLevelType w:val="hybridMultilevel"/>
+    <w:tmpl w:val="00924558"/>
+    <w:lvl w:ilvl="0" w:tplc="0416000F">
+      <w:start w:val="1"/>
+      <w:numFmt w:val="decimal"/>
+      <w:lvlText w:val="%1."/>
+      <w:lvlJc w:val="left"/>
+      <w:pPr>
+        <w:ind w:left="720" w:hanging="360"/>
+      </w:pPr>
+    </w:lvl>
+    <w:lvl w:ilvl="1" w:tplc="04160019" w:tentative="1">
+      <w:start w:val="1"/>
+      <w:numFmt w:val="lowerLetter"/>
+      <w:lvlText w:val="%2."/>
+      <w:lvlJc w:val="left"/>
+      <w:pPr>
+        <w:ind w:left="1440" w:hanging="360"/>
+      </w:pPr>
+    </w:lvl>
+    <w:lvl w:ilvl="2" w:tplc="0416001B" w:tentative="1">
+      <w:start w:val="1"/>
+      <w:numFmt w:val="lowerRoman"/>
+      <w:lvlText w:val="%3."/>
+      <w:lvlJc w:val="right"/>
+      <w:pPr>
+        <w:ind w:left="2160" w:hanging="180"/>
+      </w:pPr>
+    </w:lvl>
+    <w:lvl w:ilvl="3" w:tplc="0416000F" w:tentative="1">
+      <w:start w:val="1"/>
+      <w:numFmt w:val="decimal"/>
+      <w:lvlText w:val="%4."/>
+      <w:lvlJc w:val="left"/>
+      <w:pPr>
+        <w:ind w:left="2880" w:hanging="360"/>
+      </w:pPr>
+    </w:lvl>
+    <w:lvl w:ilvl="4" w:tplc="04160019" w:tentative="1">
+      <w:start w:val="1"/>
+      <w:numFmt w:val="lowerLetter"/>
+      <w:lvlText w:val="%5."/>
+      <w:lvlJc w:val="left"/>
+      <w:pPr>
+        <w:ind w:left="3600" w:hanging="360"/>
+      </w:pPr>
+    </w:lvl>
+    <w:lvl w:ilvl="5" w:tplc="0416001B" w:tentative="1">
+      <w:start w:val="1"/>
+      <w:numFmt w:val="lowerRoman"/>
+      <w:lvlText w:val="%6."/>
+      <w:lvlJc w:val="right"/>
+      <w:pPr>
+        <w:ind w:left="4320" w:hanging="180"/>
+      </w:pPr>
+    </w:lvl>
+    <w:lvl w:ilvl="6" w:tplc="0416000F" w:tentative="1">
+      <w:start w:val="1"/>
+      <w:numFmt w:val="decimal"/>
+      <w:lvlText w:val="%7."/>
+      <w:lvlJc w:val="left"/>
+      <w:pPr>
+        <w:ind w:left="5040" w:hanging="360"/>
+      </w:pPr>
+    </w:lvl>
+    <w:lvl w:ilvl="7" w:tplc="04160019" w:tentative="1">
+      <w:start w:val="1"/>
+      <w:numFmt w:val="lowerLetter"/>
+      <w:lvlText w:val="%8."/>
+      <w:lvlJc w:val="left"/>
+      <w:pPr>
+        <w:ind w:left="5760" w:hanging="360"/>
+      </w:pPr>
+    </w:lvl>
+    <w:lvl w:ilvl="8" w:tplc="0416001B" w:tentative="1">
+      <w:start w:val="1"/>
+      <w:numFmt w:val="lowerRoman"/>
+      <w:lvlText w:val="%9."/>
+      <w:lvlJc w:val="right"/>
+      <w:pPr>
+        <w:ind w:left="6480" w:hanging="180"/>
+      </w:pPr>
+    </w:lvl>
+  </w:abstractNum>
+  <w:abstractNum w:abstractNumId="8">
+    <w:nsid w:val="713262B8"/>
+    <w:multiLevelType w:val="hybridMultilevel"/>
+    <w:tmpl w:val="00924558"/>
+    <w:lvl w:ilvl="0" w:tplc="0416000F">
+      <w:start w:val="1"/>
+      <w:numFmt w:val="decimal"/>
+      <w:lvlText w:val="%1."/>
+      <w:lvlJc w:val="left"/>
+      <w:pPr>
+        <w:ind w:left="720" w:hanging="360"/>
+      </w:pPr>
+    </w:lvl>
+    <w:lvl w:ilvl="1" w:tplc="04160019" w:tentative="1">
+      <w:start w:val="1"/>
+      <w:numFmt w:val="lowerLetter"/>
+      <w:lvlText w:val="%2."/>
+      <w:lvlJc w:val="left"/>
+      <w:pPr>
+        <w:ind w:left="1440" w:hanging="360"/>
+      </w:pPr>
+    </w:lvl>
+    <w:lvl w:ilvl="2" w:tplc="0416001B" w:tentative="1">
+      <w:start w:val="1"/>
+      <w:numFmt w:val="lowerRoman"/>
+      <w:lvlText w:val="%3."/>
+      <w:lvlJc w:val="right"/>
+      <w:pPr>
+        <w:ind w:left="2160" w:hanging="180"/>
+      </w:pPr>
+    </w:lvl>
+    <w:lvl w:ilvl="3" w:tplc="0416000F" w:tentative="1">
+      <w:start w:val="1"/>
+      <w:numFmt w:val="decimal"/>
+      <w:lvlText w:val="%4."/>
+      <w:lvlJc w:val="left"/>
+      <w:pPr>
+        <w:ind w:left="2880" w:hanging="360"/>
+      </w:pPr>
+    </w:lvl>
+    <w:lvl w:ilvl="4" w:tplc="04160019" w:tentative="1">
+      <w:start w:val="1"/>
+      <w:numFmt w:val="lowerLetter"/>
+      <w:lvlText w:val="%5."/>
+      <w:lvlJc w:val="left"/>
+      <w:pPr>
+        <w:ind w:left="3600" w:hanging="360"/>
+      </w:pPr>
+    </w:lvl>
+    <w:lvl w:ilvl="5" w:tplc="0416001B" w:tentative="1">
+      <w:start w:val="1"/>
+      <w:numFmt w:val="lowerRoman"/>
+      <w:lvlText w:val="%6."/>
+      <w:lvlJc w:val="right"/>
+      <w:pPr>
+        <w:ind w:left="4320" w:hanging="180"/>
+      </w:pPr>
+    </w:lvl>
+    <w:lvl w:ilvl="6" w:tplc="0416000F" w:tentative="1">
+      <w:start w:val="1"/>
+      <w:numFmt w:val="decimal"/>
+      <w:lvlText w:val="%7."/>
+      <w:lvlJc w:val="left"/>
+      <w:pPr>
+        <w:ind w:left="5040" w:hanging="360"/>
+      </w:pPr>
+    </w:lvl>
+    <w:lvl w:ilvl="7" w:tplc="04160019" w:tentative="1">
+      <w:start w:val="1"/>
+      <w:numFmt w:val="lowerLetter"/>
+      <w:lvlText w:val="%8."/>
+      <w:lvlJc w:val="left"/>
+      <w:pPr>
+        <w:ind w:left="5760" w:hanging="360"/>
+      </w:pPr>
+    </w:lvl>
+    <w:lvl w:ilvl="8" w:tplc="0416001B" w:tentative="1">
+      <w:start w:val="1"/>
+      <w:numFmt w:val="lowerRoman"/>
+      <w:lvlText w:val="%9."/>
+      <w:lvlJc w:val="right"/>
+      <w:pPr>
+        <w:ind w:left="6480" w:hanging="180"/>
+      </w:pPr>
+    </w:lvl>
+  </w:abstractNum>
+  <w:abstractNum w:abstractNumId="9">
     <w:nsid w:val="78AA5223"/>
     <w:multiLevelType w:val="multilevel"/>
     <w:tmpl w:val="E10E9058"/>
@@ -2195,7 +3302,7 @@
     <w:lvl w:ilvl="1">
       <w:start w:val="1"/>
       <w:numFmt w:val="decimal"/>
-      <w:pStyle w:val="Heading2"/>
+      <w:pStyle w:val="Ttulo2"/>
       <w:isLgl/>
       <w:lvlText w:val="%1.%2."/>
       <w:lvlJc w:val="left"/>
@@ -2298,14 +3405,100 @@
       </w:rPr>
     </w:lvl>
   </w:abstractNum>
+  <w:abstractNum w:abstractNumId="10">
+    <w:nsid w:val="7E9167DE"/>
+    <w:multiLevelType w:val="hybridMultilevel"/>
+    <w:tmpl w:val="15304CA4"/>
+    <w:lvl w:ilvl="0" w:tplc="0416000F">
+      <w:start w:val="1"/>
+      <w:numFmt w:val="decimal"/>
+      <w:lvlText w:val="%1."/>
+      <w:lvlJc w:val="left"/>
+      <w:pPr>
+        <w:ind w:left="1428" w:hanging="360"/>
+      </w:pPr>
+    </w:lvl>
+    <w:lvl w:ilvl="1" w:tplc="04160019" w:tentative="1">
+      <w:start w:val="1"/>
+      <w:numFmt w:val="lowerLetter"/>
+      <w:lvlText w:val="%2."/>
+      <w:lvlJc w:val="left"/>
+      <w:pPr>
+        <w:ind w:left="2148" w:hanging="360"/>
+      </w:pPr>
+    </w:lvl>
+    <w:lvl w:ilvl="2" w:tplc="0416001B" w:tentative="1">
+      <w:start w:val="1"/>
+      <w:numFmt w:val="lowerRoman"/>
+      <w:lvlText w:val="%3."/>
+      <w:lvlJc w:val="right"/>
+      <w:pPr>
+        <w:ind w:left="2868" w:hanging="180"/>
+      </w:pPr>
+    </w:lvl>
+    <w:lvl w:ilvl="3" w:tplc="0416000F" w:tentative="1">
+      <w:start w:val="1"/>
+      <w:numFmt w:val="decimal"/>
+      <w:lvlText w:val="%4."/>
+      <w:lvlJc w:val="left"/>
+      <w:pPr>
+        <w:ind w:left="3588" w:hanging="360"/>
+      </w:pPr>
+    </w:lvl>
+    <w:lvl w:ilvl="4" w:tplc="04160019" w:tentative="1">
+      <w:start w:val="1"/>
+      <w:numFmt w:val="lowerLetter"/>
+      <w:lvlText w:val="%5."/>
+      <w:lvlJc w:val="left"/>
+      <w:pPr>
+        <w:ind w:left="4308" w:hanging="360"/>
+      </w:pPr>
+    </w:lvl>
+    <w:lvl w:ilvl="5" w:tplc="0416001B" w:tentative="1">
+      <w:start w:val="1"/>
+      <w:numFmt w:val="lowerRoman"/>
+      <w:lvlText w:val="%6."/>
+      <w:lvlJc w:val="right"/>
+      <w:pPr>
+        <w:ind w:left="5028" w:hanging="180"/>
+      </w:pPr>
+    </w:lvl>
+    <w:lvl w:ilvl="6" w:tplc="0416000F" w:tentative="1">
+      <w:start w:val="1"/>
+      <w:numFmt w:val="decimal"/>
+      <w:lvlText w:val="%7."/>
+      <w:lvlJc w:val="left"/>
+      <w:pPr>
+        <w:ind w:left="5748" w:hanging="360"/>
+      </w:pPr>
+    </w:lvl>
+    <w:lvl w:ilvl="7" w:tplc="04160019" w:tentative="1">
+      <w:start w:val="1"/>
+      <w:numFmt w:val="lowerLetter"/>
+      <w:lvlText w:val="%8."/>
+      <w:lvlJc w:val="left"/>
+      <w:pPr>
+        <w:ind w:left="6468" w:hanging="360"/>
+      </w:pPr>
+    </w:lvl>
+    <w:lvl w:ilvl="8" w:tplc="0416001B" w:tentative="1">
+      <w:start w:val="1"/>
+      <w:numFmt w:val="lowerRoman"/>
+      <w:lvlText w:val="%9."/>
+      <w:lvlJc w:val="right"/>
+      <w:pPr>
+        <w:ind w:left="7188" w:hanging="180"/>
+      </w:pPr>
+    </w:lvl>
+  </w:abstractNum>
   <w:num w:numId="1">
-    <w:abstractNumId w:val="5"/>
+    <w:abstractNumId w:val="9"/>
   </w:num>
   <w:num w:numId="2">
     <w:abstractNumId w:val="1"/>
   </w:num>
   <w:num w:numId="3">
-    <w:abstractNumId w:val="4"/>
+    <w:abstractNumId w:val="6"/>
   </w:num>
   <w:num w:numId="4">
     <w:abstractNumId w:val="0"/>
@@ -2314,7 +3507,22 @@
     <w:abstractNumId w:val="2"/>
   </w:num>
   <w:num w:numId="6">
+    <w:abstractNumId w:val="4"/>
+  </w:num>
+  <w:num w:numId="7">
+    <w:abstractNumId w:val="10"/>
+  </w:num>
+  <w:num w:numId="8">
     <w:abstractNumId w:val="3"/>
+  </w:num>
+  <w:num w:numId="9">
+    <w:abstractNumId w:val="7"/>
+  </w:num>
+  <w:num w:numId="10">
+    <w:abstractNumId w:val="5"/>
+  </w:num>
+  <w:num w:numId="11">
+    <w:abstractNumId w:val="8"/>
   </w:num>
 </w:numbering>
 </file>
@@ -2489,11 +3697,11 @@
       <w:sz w:val="20"/>
     </w:rPr>
   </w:style>
-  <w:style w:type="paragraph" w:styleId="Heading1">
+  <w:style w:type="paragraph" w:styleId="Ttulo1">
     <w:name w:val="heading 1"/>
     <w:basedOn w:val="Normal"/>
     <w:next w:val="Normal"/>
-    <w:link w:val="Heading1Char"/>
+    <w:link w:val="Ttulo1Char"/>
     <w:uiPriority w:val="9"/>
     <w:qFormat/>
     <w:rsid w:val="00A26DC5"/>
@@ -2513,11 +3721,11 @@
       <w:u w:val="single"/>
     </w:rPr>
   </w:style>
-  <w:style w:type="paragraph" w:styleId="Heading2">
+  <w:style w:type="paragraph" w:styleId="Ttulo2">
     <w:name w:val="heading 2"/>
     <w:basedOn w:val="Normal"/>
     <w:next w:val="Normal"/>
-    <w:link w:val="Heading2Char"/>
+    <w:link w:val="Ttulo2Char"/>
     <w:autoRedefine/>
     <w:uiPriority w:val="9"/>
     <w:unhideWhenUsed/>
@@ -2543,11 +3751,11 @@
       <w:sz w:val="22"/>
     </w:rPr>
   </w:style>
-  <w:style w:type="paragraph" w:styleId="Heading3">
+  <w:style w:type="paragraph" w:styleId="Ttulo3">
     <w:name w:val="heading 3"/>
     <w:basedOn w:val="Normal"/>
     <w:next w:val="Normal"/>
-    <w:link w:val="Heading3Char"/>
+    <w:link w:val="Ttulo3Char"/>
     <w:uiPriority w:val="9"/>
     <w:unhideWhenUsed/>
     <w:qFormat/>
@@ -2566,11 +3774,11 @@
       <w:sz w:val="28"/>
     </w:rPr>
   </w:style>
-  <w:style w:type="paragraph" w:styleId="Heading4">
+  <w:style w:type="paragraph" w:styleId="Ttulo4">
     <w:name w:val="heading 4"/>
     <w:basedOn w:val="Normal"/>
     <w:next w:val="Normal"/>
-    <w:link w:val="Heading4Char"/>
+    <w:link w:val="Ttulo4Char"/>
     <w:uiPriority w:val="9"/>
     <w:semiHidden/>
     <w:unhideWhenUsed/>
@@ -2591,13 +3799,13 @@
       <w:color w:val="4F81BD" w:themeColor="accent1"/>
     </w:rPr>
   </w:style>
-  <w:style w:type="character" w:default="1" w:styleId="DefaultParagraphFont">
+  <w:style w:type="character" w:default="1" w:styleId="Fontepargpadro">
     <w:name w:val="Default Paragraph Font"/>
     <w:uiPriority w:val="1"/>
     <w:semiHidden/>
     <w:unhideWhenUsed/>
   </w:style>
-  <w:style w:type="table" w:default="1" w:styleId="TableNormal">
+  <w:style w:type="table" w:default="1" w:styleId="Tabelanormal">
     <w:name w:val="Normal Table"/>
     <w:uiPriority w:val="99"/>
     <w:semiHidden/>
@@ -2612,16 +3820,16 @@
       </w:tblCellMar>
     </w:tblPr>
   </w:style>
-  <w:style w:type="numbering" w:default="1" w:styleId="NoList">
+  <w:style w:type="numbering" w:default="1" w:styleId="Semlista">
     <w:name w:val="No List"/>
     <w:uiPriority w:val="99"/>
     <w:semiHidden/>
     <w:unhideWhenUsed/>
   </w:style>
-  <w:style w:type="paragraph" w:styleId="Header">
+  <w:style w:type="paragraph" w:styleId="Cabealho">
     <w:name w:val="header"/>
     <w:basedOn w:val="Normal"/>
-    <w:link w:val="HeaderChar"/>
+    <w:link w:val="CabealhoChar"/>
     <w:unhideWhenUsed/>
     <w:rsid w:val="005E1593"/>
     <w:pPr>
@@ -2631,16 +3839,16 @@
       </w:tabs>
     </w:pPr>
   </w:style>
-  <w:style w:type="character" w:customStyle="1" w:styleId="HeaderChar">
-    <w:name w:val="Header Char"/>
-    <w:basedOn w:val="DefaultParagraphFont"/>
-    <w:link w:val="Header"/>
+  <w:style w:type="character" w:customStyle="1" w:styleId="CabealhoChar">
+    <w:name w:val="Cabeçalho Char"/>
+    <w:basedOn w:val="Fontepargpadro"/>
+    <w:link w:val="Cabealho"/>
     <w:rsid w:val="005E1593"/>
   </w:style>
-  <w:style w:type="paragraph" w:styleId="Footer">
+  <w:style w:type="paragraph" w:styleId="Rodap">
     <w:name w:val="footer"/>
     <w:basedOn w:val="Normal"/>
-    <w:link w:val="FooterChar"/>
+    <w:link w:val="RodapChar"/>
     <w:uiPriority w:val="99"/>
     <w:unhideWhenUsed/>
     <w:rsid w:val="005E1593"/>
@@ -2651,16 +3859,16 @@
       </w:tabs>
     </w:pPr>
   </w:style>
-  <w:style w:type="character" w:customStyle="1" w:styleId="FooterChar">
-    <w:name w:val="Footer Char"/>
-    <w:basedOn w:val="DefaultParagraphFont"/>
-    <w:link w:val="Footer"/>
+  <w:style w:type="character" w:customStyle="1" w:styleId="RodapChar">
+    <w:name w:val="Rodapé Char"/>
+    <w:basedOn w:val="Fontepargpadro"/>
+    <w:link w:val="Rodap"/>
     <w:uiPriority w:val="99"/>
     <w:rsid w:val="005E1593"/>
   </w:style>
   <w:style w:type="paragraph" w:customStyle="1" w:styleId="Descrio">
     <w:name w:val="Descrição"/>
-    <w:basedOn w:val="Header"/>
+    <w:basedOn w:val="Cabealho"/>
     <w:rsid w:val="005E1593"/>
     <w:pPr>
       <w:tabs>
@@ -2677,9 +3885,9 @@
       <w:lang w:val="en-US" w:eastAsia="pt-BR"/>
     </w:rPr>
   </w:style>
-  <w:style w:type="table" w:styleId="TableGrid">
+  <w:style w:type="table" w:styleId="Tabelacomgrade">
     <w:name w:val="Table Grid"/>
-    <w:basedOn w:val="TableNormal"/>
+    <w:basedOn w:val="Tabelanormal"/>
     <w:rsid w:val="005E1593"/>
     <w:pPr>
       <w:spacing w:after="240" w:line="240" w:lineRule="auto"/>
@@ -2709,10 +3917,10 @@
       </w:tblCellMar>
     </w:tblPr>
   </w:style>
-  <w:style w:type="paragraph" w:styleId="BalloonText">
+  <w:style w:type="paragraph" w:styleId="Textodebalo">
     <w:name w:val="Balloon Text"/>
     <w:basedOn w:val="Normal"/>
-    <w:link w:val="BalloonTextChar"/>
+    <w:link w:val="TextodebaloChar"/>
     <w:uiPriority w:val="99"/>
     <w:semiHidden/>
     <w:unhideWhenUsed/>
@@ -2723,10 +3931,10 @@
       <w:szCs w:val="16"/>
     </w:rPr>
   </w:style>
-  <w:style w:type="character" w:customStyle="1" w:styleId="BalloonTextChar">
-    <w:name w:val="Balloon Text Char"/>
-    <w:basedOn w:val="DefaultParagraphFont"/>
-    <w:link w:val="BalloonText"/>
+  <w:style w:type="character" w:customStyle="1" w:styleId="TextodebaloChar">
+    <w:name w:val="Texto de balão Char"/>
+    <w:basedOn w:val="Fontepargpadro"/>
+    <w:link w:val="Textodebalo"/>
     <w:uiPriority w:val="99"/>
     <w:semiHidden/>
     <w:rsid w:val="005E1593"/>
@@ -2736,10 +3944,10 @@
       <w:szCs w:val="16"/>
     </w:rPr>
   </w:style>
-  <w:style w:type="character" w:customStyle="1" w:styleId="Heading1Char">
-    <w:name w:val="Heading 1 Char"/>
-    <w:basedOn w:val="DefaultParagraphFont"/>
-    <w:link w:val="Heading1"/>
+  <w:style w:type="character" w:customStyle="1" w:styleId="Ttulo1Char">
+    <w:name w:val="Título 1 Char"/>
+    <w:basedOn w:val="Fontepargpadro"/>
+    <w:link w:val="Ttulo1"/>
     <w:uiPriority w:val="9"/>
     <w:rsid w:val="00A26DC5"/>
     <w:rPr>
@@ -2762,10 +3970,10 @@
       <w:lang w:eastAsia="pt-BR"/>
     </w:rPr>
   </w:style>
-  <w:style w:type="character" w:customStyle="1" w:styleId="Heading3Char">
-    <w:name w:val="Heading 3 Char"/>
-    <w:basedOn w:val="DefaultParagraphFont"/>
-    <w:link w:val="Heading3"/>
+  <w:style w:type="character" w:customStyle="1" w:styleId="Ttulo3Char">
+    <w:name w:val="Título 3 Char"/>
+    <w:basedOn w:val="Fontepargpadro"/>
+    <w:link w:val="Ttulo3"/>
     <w:uiPriority w:val="9"/>
     <w:rsid w:val="004B60F1"/>
     <w:rPr>
@@ -2776,10 +3984,10 @@
       <w:sz w:val="28"/>
     </w:rPr>
   </w:style>
-  <w:style w:type="character" w:customStyle="1" w:styleId="Heading2Char">
-    <w:name w:val="Heading 2 Char"/>
-    <w:basedOn w:val="DefaultParagraphFont"/>
-    <w:link w:val="Heading2"/>
+  <w:style w:type="character" w:customStyle="1" w:styleId="Ttulo2Char">
+    <w:name w:val="Título 2 Char"/>
+    <w:basedOn w:val="Fontepargpadro"/>
+    <w:link w:val="Ttulo2"/>
     <w:uiPriority w:val="9"/>
     <w:rsid w:val="00751744"/>
     <w:rPr>
@@ -2788,11 +3996,11 @@
       <w:bCs/>
     </w:rPr>
   </w:style>
-  <w:style w:type="paragraph" w:styleId="Title">
+  <w:style w:type="paragraph" w:styleId="Ttulo">
     <w:name w:val="Title"/>
     <w:basedOn w:val="Normal"/>
     <w:next w:val="Normal"/>
-    <w:link w:val="TitleChar"/>
+    <w:link w:val="TtuloChar"/>
     <w:qFormat/>
     <w:rsid w:val="00A26DC5"/>
     <w:pPr>
@@ -2806,10 +4014,10 @@
       <w:lang w:val="en-US"/>
     </w:rPr>
   </w:style>
-  <w:style w:type="character" w:customStyle="1" w:styleId="TitleChar">
-    <w:name w:val="Title Char"/>
-    <w:basedOn w:val="DefaultParagraphFont"/>
-    <w:link w:val="Title"/>
+  <w:style w:type="character" w:customStyle="1" w:styleId="TtuloChar">
+    <w:name w:val="Título Char"/>
+    <w:basedOn w:val="Fontepargpadro"/>
+    <w:link w:val="Ttulo"/>
     <w:rsid w:val="00A26DC5"/>
     <w:rPr>
       <w:rFonts w:ascii="Arial" w:eastAsia="Times New Roman" w:hAnsi="Arial" w:cs="Times New Roman"/>
@@ -2819,7 +4027,7 @@
       <w:lang w:val="en-US"/>
     </w:rPr>
   </w:style>
-  <w:style w:type="paragraph" w:styleId="TOC1">
+  <w:style w:type="paragraph" w:styleId="Sumrio1">
     <w:name w:val="toc 1"/>
     <w:basedOn w:val="Normal"/>
     <w:next w:val="Normal"/>
@@ -2839,7 +4047,7 @@
       <w:lang w:val="en-US"/>
     </w:rPr>
   </w:style>
-  <w:style w:type="paragraph" w:styleId="TOC2">
+  <w:style w:type="paragraph" w:styleId="Sumrio2">
     <w:name w:val="toc 2"/>
     <w:basedOn w:val="Normal"/>
     <w:next w:val="Normal"/>
@@ -2859,7 +4067,7 @@
   </w:style>
   <w:style w:type="character" w:styleId="Hyperlink">
     <w:name w:val="Hyperlink"/>
-    <w:basedOn w:val="DefaultParagraphFont"/>
+    <w:basedOn w:val="Fontepargpadro"/>
     <w:uiPriority w:val="99"/>
     <w:rsid w:val="00A26DC5"/>
     <w:rPr>
@@ -2867,10 +4075,10 @@
       <w:u w:val="single"/>
     </w:rPr>
   </w:style>
-  <w:style w:type="character" w:customStyle="1" w:styleId="Heading4Char">
-    <w:name w:val="Heading 4 Char"/>
-    <w:basedOn w:val="DefaultParagraphFont"/>
-    <w:link w:val="Heading4"/>
+  <w:style w:type="character" w:customStyle="1" w:styleId="Ttulo4Char">
+    <w:name w:val="Título 4 Char"/>
+    <w:basedOn w:val="Fontepargpadro"/>
+    <w:link w:val="Ttulo4"/>
     <w:uiPriority w:val="9"/>
     <w:semiHidden/>
     <w:rsid w:val="00D477B4"/>
@@ -2884,7 +4092,7 @@
       <w:sz w:val="20"/>
     </w:rPr>
   </w:style>
-  <w:style w:type="paragraph" w:styleId="ListParagraph">
+  <w:style w:type="paragraph" w:styleId="PargrafodaLista">
     <w:name w:val="List Paragraph"/>
     <w:basedOn w:val="Normal"/>
     <w:uiPriority w:val="34"/>
@@ -2895,7 +4103,7 @@
       <w:contextualSpacing/>
     </w:pPr>
   </w:style>
-  <w:style w:type="paragraph" w:styleId="Caption">
+  <w:style w:type="paragraph" w:styleId="Legenda">
     <w:name w:val="caption"/>
     <w:basedOn w:val="Normal"/>
     <w:next w:val="Normal"/>
@@ -2929,9 +4137,9 @@
       <w:lang w:eastAsia="pt-BR"/>
     </w:rPr>
   </w:style>
-  <w:style w:type="character" w:styleId="PageNumber">
+  <w:style w:type="character" w:styleId="Nmerodepgina">
     <w:name w:val="page number"/>
-    <w:basedOn w:val="DefaultParagraphFont"/>
+    <w:basedOn w:val="Fontepargpadro"/>
     <w:rsid w:val="005237AD"/>
   </w:style>
 </w:styles>
@@ -3107,11 +4315,11 @@
       <w:sz w:val="20"/>
     </w:rPr>
   </w:style>
-  <w:style w:type="paragraph" w:styleId="Heading1">
+  <w:style w:type="paragraph" w:styleId="Ttulo1">
     <w:name w:val="heading 1"/>
     <w:basedOn w:val="Normal"/>
     <w:next w:val="Normal"/>
-    <w:link w:val="Heading1Char"/>
+    <w:link w:val="Ttulo1Char"/>
     <w:uiPriority w:val="9"/>
     <w:qFormat/>
     <w:rsid w:val="00A26DC5"/>
@@ -3131,11 +4339,11 @@
       <w:u w:val="single"/>
     </w:rPr>
   </w:style>
-  <w:style w:type="paragraph" w:styleId="Heading2">
+  <w:style w:type="paragraph" w:styleId="Ttulo2">
     <w:name w:val="heading 2"/>
     <w:basedOn w:val="Normal"/>
     <w:next w:val="Normal"/>
-    <w:link w:val="Heading2Char"/>
+    <w:link w:val="Ttulo2Char"/>
     <w:autoRedefine/>
     <w:uiPriority w:val="9"/>
     <w:unhideWhenUsed/>
@@ -3161,11 +4369,11 @@
       <w:sz w:val="22"/>
     </w:rPr>
   </w:style>
-  <w:style w:type="paragraph" w:styleId="Heading3">
+  <w:style w:type="paragraph" w:styleId="Ttulo3">
     <w:name w:val="heading 3"/>
     <w:basedOn w:val="Normal"/>
     <w:next w:val="Normal"/>
-    <w:link w:val="Heading3Char"/>
+    <w:link w:val="Ttulo3Char"/>
     <w:uiPriority w:val="9"/>
     <w:unhideWhenUsed/>
     <w:qFormat/>
@@ -3184,11 +4392,11 @@
       <w:sz w:val="28"/>
     </w:rPr>
   </w:style>
-  <w:style w:type="paragraph" w:styleId="Heading4">
+  <w:style w:type="paragraph" w:styleId="Ttulo4">
     <w:name w:val="heading 4"/>
     <w:basedOn w:val="Normal"/>
     <w:next w:val="Normal"/>
-    <w:link w:val="Heading4Char"/>
+    <w:link w:val="Ttulo4Char"/>
     <w:uiPriority w:val="9"/>
     <w:semiHidden/>
     <w:unhideWhenUsed/>
@@ -3209,13 +4417,13 @@
       <w:color w:val="4F81BD" w:themeColor="accent1"/>
     </w:rPr>
   </w:style>
-  <w:style w:type="character" w:default="1" w:styleId="DefaultParagraphFont">
+  <w:style w:type="character" w:default="1" w:styleId="Fontepargpadro">
     <w:name w:val="Default Paragraph Font"/>
     <w:uiPriority w:val="1"/>
     <w:semiHidden/>
     <w:unhideWhenUsed/>
   </w:style>
-  <w:style w:type="table" w:default="1" w:styleId="TableNormal">
+  <w:style w:type="table" w:default="1" w:styleId="Tabelanormal">
     <w:name w:val="Normal Table"/>
     <w:uiPriority w:val="99"/>
     <w:semiHidden/>
@@ -3230,16 +4438,16 @@
       </w:tblCellMar>
     </w:tblPr>
   </w:style>
-  <w:style w:type="numbering" w:default="1" w:styleId="NoList">
+  <w:style w:type="numbering" w:default="1" w:styleId="Semlista">
     <w:name w:val="No List"/>
     <w:uiPriority w:val="99"/>
     <w:semiHidden/>
     <w:unhideWhenUsed/>
   </w:style>
-  <w:style w:type="paragraph" w:styleId="Header">
+  <w:style w:type="paragraph" w:styleId="Cabealho">
     <w:name w:val="header"/>
     <w:basedOn w:val="Normal"/>
-    <w:link w:val="HeaderChar"/>
+    <w:link w:val="CabealhoChar"/>
     <w:unhideWhenUsed/>
     <w:rsid w:val="005E1593"/>
     <w:pPr>
@@ -3249,16 +4457,16 @@
       </w:tabs>
     </w:pPr>
   </w:style>
-  <w:style w:type="character" w:customStyle="1" w:styleId="HeaderChar">
-    <w:name w:val="Header Char"/>
-    <w:basedOn w:val="DefaultParagraphFont"/>
-    <w:link w:val="Header"/>
+  <w:style w:type="character" w:customStyle="1" w:styleId="CabealhoChar">
+    <w:name w:val="Cabeçalho Char"/>
+    <w:basedOn w:val="Fontepargpadro"/>
+    <w:link w:val="Cabealho"/>
     <w:rsid w:val="005E1593"/>
   </w:style>
-  <w:style w:type="paragraph" w:styleId="Footer">
+  <w:style w:type="paragraph" w:styleId="Rodap">
     <w:name w:val="footer"/>
     <w:basedOn w:val="Normal"/>
-    <w:link w:val="FooterChar"/>
+    <w:link w:val="RodapChar"/>
     <w:uiPriority w:val="99"/>
     <w:unhideWhenUsed/>
     <w:rsid w:val="005E1593"/>
@@ -3269,16 +4477,16 @@
       </w:tabs>
     </w:pPr>
   </w:style>
-  <w:style w:type="character" w:customStyle="1" w:styleId="FooterChar">
-    <w:name w:val="Footer Char"/>
-    <w:basedOn w:val="DefaultParagraphFont"/>
-    <w:link w:val="Footer"/>
+  <w:style w:type="character" w:customStyle="1" w:styleId="RodapChar">
+    <w:name w:val="Rodapé Char"/>
+    <w:basedOn w:val="Fontepargpadro"/>
+    <w:link w:val="Rodap"/>
     <w:uiPriority w:val="99"/>
     <w:rsid w:val="005E1593"/>
   </w:style>
   <w:style w:type="paragraph" w:customStyle="1" w:styleId="Descrio">
     <w:name w:val="Descrição"/>
-    <w:basedOn w:val="Header"/>
+    <w:basedOn w:val="Cabealho"/>
     <w:rsid w:val="005E1593"/>
     <w:pPr>
       <w:tabs>
@@ -3295,9 +4503,9 @@
       <w:lang w:val="en-US" w:eastAsia="pt-BR"/>
     </w:rPr>
   </w:style>
-  <w:style w:type="table" w:styleId="TableGrid">
+  <w:style w:type="table" w:styleId="Tabelacomgrade">
     <w:name w:val="Table Grid"/>
-    <w:basedOn w:val="TableNormal"/>
+    <w:basedOn w:val="Tabelanormal"/>
     <w:rsid w:val="005E1593"/>
     <w:pPr>
       <w:spacing w:after="240" w:line="240" w:lineRule="auto"/>
@@ -3327,10 +4535,10 @@
       </w:tblCellMar>
     </w:tblPr>
   </w:style>
-  <w:style w:type="paragraph" w:styleId="BalloonText">
+  <w:style w:type="paragraph" w:styleId="Textodebalo">
     <w:name w:val="Balloon Text"/>
     <w:basedOn w:val="Normal"/>
-    <w:link w:val="BalloonTextChar"/>
+    <w:link w:val="TextodebaloChar"/>
     <w:uiPriority w:val="99"/>
     <w:semiHidden/>
     <w:unhideWhenUsed/>
@@ -3341,10 +4549,10 @@
       <w:szCs w:val="16"/>
     </w:rPr>
   </w:style>
-  <w:style w:type="character" w:customStyle="1" w:styleId="BalloonTextChar">
-    <w:name w:val="Balloon Text Char"/>
-    <w:basedOn w:val="DefaultParagraphFont"/>
-    <w:link w:val="BalloonText"/>
+  <w:style w:type="character" w:customStyle="1" w:styleId="TextodebaloChar">
+    <w:name w:val="Texto de balão Char"/>
+    <w:basedOn w:val="Fontepargpadro"/>
+    <w:link w:val="Textodebalo"/>
     <w:uiPriority w:val="99"/>
     <w:semiHidden/>
     <w:rsid w:val="005E1593"/>
@@ -3354,10 +4562,10 @@
       <w:szCs w:val="16"/>
     </w:rPr>
   </w:style>
-  <w:style w:type="character" w:customStyle="1" w:styleId="Heading1Char">
-    <w:name w:val="Heading 1 Char"/>
-    <w:basedOn w:val="DefaultParagraphFont"/>
-    <w:link w:val="Heading1"/>
+  <w:style w:type="character" w:customStyle="1" w:styleId="Ttulo1Char">
+    <w:name w:val="Título 1 Char"/>
+    <w:basedOn w:val="Fontepargpadro"/>
+    <w:link w:val="Ttulo1"/>
     <w:uiPriority w:val="9"/>
     <w:rsid w:val="00A26DC5"/>
     <w:rPr>
@@ -3380,10 +4588,10 @@
       <w:lang w:eastAsia="pt-BR"/>
     </w:rPr>
   </w:style>
-  <w:style w:type="character" w:customStyle="1" w:styleId="Heading3Char">
-    <w:name w:val="Heading 3 Char"/>
-    <w:basedOn w:val="DefaultParagraphFont"/>
-    <w:link w:val="Heading3"/>
+  <w:style w:type="character" w:customStyle="1" w:styleId="Ttulo3Char">
+    <w:name w:val="Título 3 Char"/>
+    <w:basedOn w:val="Fontepargpadro"/>
+    <w:link w:val="Ttulo3"/>
     <w:uiPriority w:val="9"/>
     <w:rsid w:val="004B60F1"/>
     <w:rPr>
@@ -3394,10 +4602,10 @@
       <w:sz w:val="28"/>
     </w:rPr>
   </w:style>
-  <w:style w:type="character" w:customStyle="1" w:styleId="Heading2Char">
-    <w:name w:val="Heading 2 Char"/>
-    <w:basedOn w:val="DefaultParagraphFont"/>
-    <w:link w:val="Heading2"/>
+  <w:style w:type="character" w:customStyle="1" w:styleId="Ttulo2Char">
+    <w:name w:val="Título 2 Char"/>
+    <w:basedOn w:val="Fontepargpadro"/>
+    <w:link w:val="Ttulo2"/>
     <w:uiPriority w:val="9"/>
     <w:rsid w:val="00751744"/>
     <w:rPr>
@@ -3406,11 +4614,11 @@
       <w:bCs/>
     </w:rPr>
   </w:style>
-  <w:style w:type="paragraph" w:styleId="Title">
+  <w:style w:type="paragraph" w:styleId="Ttulo">
     <w:name w:val="Title"/>
     <w:basedOn w:val="Normal"/>
     <w:next w:val="Normal"/>
-    <w:link w:val="TitleChar"/>
+    <w:link w:val="TtuloChar"/>
     <w:qFormat/>
     <w:rsid w:val="00A26DC5"/>
     <w:pPr>
@@ -3424,10 +4632,10 @@
       <w:lang w:val="en-US"/>
     </w:rPr>
   </w:style>
-  <w:style w:type="character" w:customStyle="1" w:styleId="TitleChar">
-    <w:name w:val="Title Char"/>
-    <w:basedOn w:val="DefaultParagraphFont"/>
-    <w:link w:val="Title"/>
+  <w:style w:type="character" w:customStyle="1" w:styleId="TtuloChar">
+    <w:name w:val="Título Char"/>
+    <w:basedOn w:val="Fontepargpadro"/>
+    <w:link w:val="Ttulo"/>
     <w:rsid w:val="00A26DC5"/>
     <w:rPr>
       <w:rFonts w:ascii="Arial" w:eastAsia="Times New Roman" w:hAnsi="Arial" w:cs="Times New Roman"/>
@@ -3437,7 +4645,7 @@
       <w:lang w:val="en-US"/>
     </w:rPr>
   </w:style>
-  <w:style w:type="paragraph" w:styleId="TOC1">
+  <w:style w:type="paragraph" w:styleId="Sumrio1">
     <w:name w:val="toc 1"/>
     <w:basedOn w:val="Normal"/>
     <w:next w:val="Normal"/>
@@ -3457,7 +4665,7 @@
       <w:lang w:val="en-US"/>
     </w:rPr>
   </w:style>
-  <w:style w:type="paragraph" w:styleId="TOC2">
+  <w:style w:type="paragraph" w:styleId="Sumrio2">
     <w:name w:val="toc 2"/>
     <w:basedOn w:val="Normal"/>
     <w:next w:val="Normal"/>
@@ -3477,7 +4685,7 @@
   </w:style>
   <w:style w:type="character" w:styleId="Hyperlink">
     <w:name w:val="Hyperlink"/>
-    <w:basedOn w:val="DefaultParagraphFont"/>
+    <w:basedOn w:val="Fontepargpadro"/>
     <w:uiPriority w:val="99"/>
     <w:rsid w:val="00A26DC5"/>
     <w:rPr>
@@ -3485,10 +4693,10 @@
       <w:u w:val="single"/>
     </w:rPr>
   </w:style>
-  <w:style w:type="character" w:customStyle="1" w:styleId="Heading4Char">
-    <w:name w:val="Heading 4 Char"/>
-    <w:basedOn w:val="DefaultParagraphFont"/>
-    <w:link w:val="Heading4"/>
+  <w:style w:type="character" w:customStyle="1" w:styleId="Ttulo4Char">
+    <w:name w:val="Título 4 Char"/>
+    <w:basedOn w:val="Fontepargpadro"/>
+    <w:link w:val="Ttulo4"/>
     <w:uiPriority w:val="9"/>
     <w:semiHidden/>
     <w:rsid w:val="00D477B4"/>
@@ -3502,7 +4710,7 @@
       <w:sz w:val="20"/>
     </w:rPr>
   </w:style>
-  <w:style w:type="paragraph" w:styleId="ListParagraph">
+  <w:style w:type="paragraph" w:styleId="PargrafodaLista">
     <w:name w:val="List Paragraph"/>
     <w:basedOn w:val="Normal"/>
     <w:uiPriority w:val="34"/>
@@ -3513,7 +4721,7 @@
       <w:contextualSpacing/>
     </w:pPr>
   </w:style>
-  <w:style w:type="paragraph" w:styleId="Caption">
+  <w:style w:type="paragraph" w:styleId="Legenda">
     <w:name w:val="caption"/>
     <w:basedOn w:val="Normal"/>
     <w:next w:val="Normal"/>
@@ -3547,9 +4755,9 @@
       <w:lang w:eastAsia="pt-BR"/>
     </w:rPr>
   </w:style>
-  <w:style w:type="character" w:styleId="PageNumber">
+  <w:style w:type="character" w:styleId="Nmerodepgina">
     <w:name w:val="page number"/>
-    <w:basedOn w:val="DefaultParagraphFont"/>
+    <w:basedOn w:val="Fontepargpadro"/>
     <w:rsid w:val="005237AD"/>
   </w:style>
 </w:styles>
@@ -3845,7 +5053,7 @@
 </file>
 
 <file path=customXml/itemProps1.xml><?xml version="1.0" encoding="utf-8"?>
-<ds:datastoreItem xmlns:ds="http://schemas.openxmlformats.org/officeDocument/2006/customXml" ds:itemID="{6425FFC9-3B96-4972-A65F-089E6AC206C8}">
+<ds:datastoreItem xmlns:ds="http://schemas.openxmlformats.org/officeDocument/2006/customXml" ds:itemID="{BB700C5B-BAA8-4B50-9A8F-63C763B964B2}">
   <ds:schemaRefs>
     <ds:schemaRef ds:uri="http://schemas.openxmlformats.org/officeDocument/2006/bibliography"/>
   </ds:schemaRefs>

</xml_diff>